<commit_message>
working encoder and decoder
</commit_message>
<xml_diff>
--- a/Projekt_TintaT.docx
+++ b/Projekt_TintaT.docx
@@ -18,7 +18,7 @@
           <w:noProof/>
         </w:rPr>
         <w:drawing>
-          <wp:anchor distT="0" distB="0" distL="114300" distR="114300" simplePos="0" relativeHeight="251658240" behindDoc="1" locked="0" layoutInCell="1" allowOverlap="1" wp14:anchorId="3D83EB2F" wp14:editId="2841639F">
+          <wp:anchor distT="0" distB="0" distL="114300" distR="114300" simplePos="0" relativeHeight="251658240" behindDoc="1" locked="0" layoutInCell="1" allowOverlap="1" wp14:anchorId="3D83EB2F" wp14:editId="55792729">
             <wp:simplePos x="0" y="0"/>
             <wp:positionH relativeFrom="column">
               <wp:posOffset>3248660</wp:posOffset>
@@ -148,7 +148,25 @@
           <w:kern w:val="0"/>
           <w:szCs w:val="24"/>
         </w:rPr>
-        <w:t>Mentorja: izr. prof. dr. Simon Dobrišek, as. dr. Klemen Grm</w:t>
+        <w:t xml:space="preserve">Mentorja: izr. prof. dr. Simon </w:t>
+      </w:r>
+      <w:proofErr w:type="spellStart"/>
+      <w:r>
+        <w:rPr>
+          <w:rFonts w:eastAsia="CMBX10" w:cs="Times New Roman"/>
+          <w:kern w:val="0"/>
+          <w:szCs w:val="24"/>
+        </w:rPr>
+        <w:t>Dobrišek</w:t>
+      </w:r>
+      <w:proofErr w:type="spellEnd"/>
+      <w:r>
+        <w:rPr>
+          <w:rFonts w:eastAsia="CMBX10" w:cs="Times New Roman"/>
+          <w:kern w:val="0"/>
+          <w:szCs w:val="24"/>
+        </w:rPr>
+        <w:t>, as. dr. Klemen Grm</w:t>
       </w:r>
     </w:p>
     <w:p>
@@ -338,7 +356,7 @@
             </w:rPr>
             <w:fldChar w:fldCharType="separate"/>
           </w:r>
-          <w:hyperlink w:anchor="_Toc166429112" w:history="1">
+          <w:hyperlink w:anchor="_Toc167036046" w:history="1">
             <w:r>
               <w:rPr>
                 <w:rStyle w:val="Hiperpovezava"/>
@@ -384,7 +402,7 @@
                 <w:noProof/>
                 <w:webHidden/>
               </w:rPr>
-              <w:instrText xml:space="preserve"> PAGEREF _Toc166429112 \h </w:instrText>
+              <w:instrText xml:space="preserve"> PAGEREF _Toc167036046 \h </w:instrText>
             </w:r>
             <w:r>
               <w:rPr>
@@ -429,7 +447,7 @@
               <w:lang w:eastAsia="sl-SI"/>
             </w:rPr>
           </w:pPr>
-          <w:hyperlink w:anchor="_Toc166429113" w:history="1">
+          <w:hyperlink w:anchor="_Toc167036047" w:history="1">
             <w:r>
               <w:rPr>
                 <w:rStyle w:val="Hiperpovezava"/>
@@ -472,7 +490,7 @@
                 <w:noProof/>
                 <w:webHidden/>
               </w:rPr>
-              <w:instrText xml:space="preserve"> PAGEREF _Toc166429113 \h </w:instrText>
+              <w:instrText xml:space="preserve"> PAGEREF _Toc167036047 \h </w:instrText>
             </w:r>
             <w:r>
               <w:rPr>
@@ -517,7 +535,7 @@
               <w:lang w:eastAsia="sl-SI"/>
             </w:rPr>
           </w:pPr>
-          <w:hyperlink w:anchor="_Toc166429114" w:history="1">
+          <w:hyperlink w:anchor="_Toc167036048" w:history="1">
             <w:r>
               <w:rPr>
                 <w:rStyle w:val="Hiperpovezava"/>
@@ -560,7 +578,7 @@
                 <w:noProof/>
                 <w:webHidden/>
               </w:rPr>
-              <w:instrText xml:space="preserve"> PAGEREF _Toc166429114 \h </w:instrText>
+              <w:instrText xml:space="preserve"> PAGEREF _Toc167036048 \h </w:instrText>
             </w:r>
             <w:r>
               <w:rPr>
@@ -580,7 +598,7 @@
                 <w:noProof/>
                 <w:webHidden/>
               </w:rPr>
-              <w:t>1</w:t>
+              <w:t>2</w:t>
             </w:r>
             <w:r>
               <w:rPr>
@@ -605,7 +623,7 @@
               <w:lang w:eastAsia="sl-SI"/>
             </w:rPr>
           </w:pPr>
-          <w:hyperlink w:anchor="_Toc166429115" w:history="1">
+          <w:hyperlink w:anchor="_Toc167036049" w:history="1">
             <w:r>
               <w:rPr>
                 <w:rStyle w:val="Hiperpovezava"/>
@@ -648,7 +666,7 @@
                 <w:noProof/>
                 <w:webHidden/>
               </w:rPr>
-              <w:instrText xml:space="preserve"> PAGEREF _Toc166429115 \h </w:instrText>
+              <w:instrText xml:space="preserve"> PAGEREF _Toc167036049 \h </w:instrText>
             </w:r>
             <w:r>
               <w:rPr>
@@ -693,7 +711,7 @@
               <w:lang w:eastAsia="sl-SI"/>
             </w:rPr>
           </w:pPr>
-          <w:hyperlink w:anchor="_Toc166429116" w:history="1">
+          <w:hyperlink w:anchor="_Toc167036050" w:history="1">
             <w:r>
               <w:rPr>
                 <w:rStyle w:val="Hiperpovezava"/>
@@ -736,7 +754,7 @@
                 <w:noProof/>
                 <w:webHidden/>
               </w:rPr>
-              <w:instrText xml:space="preserve"> PAGEREF _Toc166429116 \h </w:instrText>
+              <w:instrText xml:space="preserve"> PAGEREF _Toc167036050 \h </w:instrText>
             </w:r>
             <w:r>
               <w:rPr>
@@ -781,7 +799,7 @@
               <w:lang w:eastAsia="sl-SI"/>
             </w:rPr>
           </w:pPr>
-          <w:hyperlink w:anchor="_Toc166429117" w:history="1">
+          <w:hyperlink w:anchor="_Toc167036051" w:history="1">
             <w:r>
               <w:rPr>
                 <w:rStyle w:val="Hiperpovezava"/>
@@ -803,7 +821,7 @@
                 <w:rStyle w:val="Hiperpovezava"/>
                 <w:noProof/>
               </w:rPr>
-              <w:t>QOI_OP_DIFF</w:t>
+              <w:t>QOI_OP_RUN</w:t>
             </w:r>
             <w:r>
               <w:rPr>
@@ -824,7 +842,7 @@
                 <w:noProof/>
                 <w:webHidden/>
               </w:rPr>
-              <w:instrText xml:space="preserve"> PAGEREF _Toc166429117 \h </w:instrText>
+              <w:instrText xml:space="preserve"> PAGEREF _Toc167036051 \h </w:instrText>
             </w:r>
             <w:r>
               <w:rPr>
@@ -844,7 +862,7 @@
                 <w:noProof/>
                 <w:webHidden/>
               </w:rPr>
-              <w:t>2</w:t>
+              <w:t>3</w:t>
             </w:r>
             <w:r>
               <w:rPr>
@@ -869,7 +887,7 @@
               <w:lang w:eastAsia="sl-SI"/>
             </w:rPr>
           </w:pPr>
-          <w:hyperlink w:anchor="_Toc166429118" w:history="1">
+          <w:hyperlink w:anchor="_Toc167036052" w:history="1">
             <w:r>
               <w:rPr>
                 <w:rStyle w:val="Hiperpovezava"/>
@@ -891,7 +909,7 @@
                 <w:rStyle w:val="Hiperpovezava"/>
                 <w:noProof/>
               </w:rPr>
-              <w:t>QOI_OP_LUMA</w:t>
+              <w:t>QOI_OP_DIFF</w:t>
             </w:r>
             <w:r>
               <w:rPr>
@@ -912,7 +930,7 @@
                 <w:noProof/>
                 <w:webHidden/>
               </w:rPr>
-              <w:instrText xml:space="preserve"> PAGEREF _Toc166429118 \h </w:instrText>
+              <w:instrText xml:space="preserve"> PAGEREF _Toc167036052 \h </w:instrText>
             </w:r>
             <w:r>
               <w:rPr>
@@ -932,7 +950,7 @@
                 <w:noProof/>
                 <w:webHidden/>
               </w:rPr>
-              <w:t>2</w:t>
+              <w:t>3</w:t>
             </w:r>
             <w:r>
               <w:rPr>
@@ -957,7 +975,7 @@
               <w:lang w:eastAsia="sl-SI"/>
             </w:rPr>
           </w:pPr>
-          <w:hyperlink w:anchor="_Toc166429119" w:history="1">
+          <w:hyperlink w:anchor="_Toc167036053" w:history="1">
             <w:r>
               <w:rPr>
                 <w:rStyle w:val="Hiperpovezava"/>
@@ -979,7 +997,7 @@
                 <w:rStyle w:val="Hiperpovezava"/>
                 <w:noProof/>
               </w:rPr>
-              <w:t>QOI_OP_RUN</w:t>
+              <w:t>QOI_OP_LUMA</w:t>
             </w:r>
             <w:r>
               <w:rPr>
@@ -1000,7 +1018,7 @@
                 <w:noProof/>
                 <w:webHidden/>
               </w:rPr>
-              <w:instrText xml:space="preserve"> PAGEREF _Toc166429119 \h </w:instrText>
+              <w:instrText xml:space="preserve"> PAGEREF _Toc167036053 \h </w:instrText>
             </w:r>
             <w:r>
               <w:rPr>
@@ -1020,7 +1038,7 @@
                 <w:noProof/>
                 <w:webHidden/>
               </w:rPr>
-              <w:t>2</w:t>
+              <w:t>3</w:t>
             </w:r>
             <w:r>
               <w:rPr>
@@ -1045,7 +1063,7 @@
               <w:lang w:eastAsia="sl-SI"/>
             </w:rPr>
           </w:pPr>
-          <w:hyperlink w:anchor="_Toc166429120" w:history="1">
+          <w:hyperlink w:anchor="_Toc167036054" w:history="1">
             <w:r>
               <w:rPr>
                 <w:rStyle w:val="Hiperpovezava"/>
@@ -1088,7 +1106,7 @@
                 <w:noProof/>
                 <w:webHidden/>
               </w:rPr>
-              <w:instrText xml:space="preserve"> PAGEREF _Toc166429120 \h </w:instrText>
+              <w:instrText xml:space="preserve"> PAGEREF _Toc167036054 \h </w:instrText>
             </w:r>
             <w:r>
               <w:rPr>
@@ -1108,7 +1126,7 @@
                 <w:noProof/>
                 <w:webHidden/>
               </w:rPr>
-              <w:t>2</w:t>
+              <w:t>4</w:t>
             </w:r>
             <w:r>
               <w:rPr>
@@ -1133,7 +1151,7 @@
               <w:lang w:eastAsia="sl-SI"/>
             </w:rPr>
           </w:pPr>
-          <w:hyperlink w:anchor="_Toc166429121" w:history="1">
+          <w:hyperlink w:anchor="_Toc167036055" w:history="1">
             <w:r>
               <w:rPr>
                 <w:rStyle w:val="Hiperpovezava"/>
@@ -1176,7 +1194,7 @@
                 <w:noProof/>
                 <w:webHidden/>
               </w:rPr>
-              <w:instrText xml:space="preserve"> PAGEREF _Toc166429121 \h </w:instrText>
+              <w:instrText xml:space="preserve"> PAGEREF _Toc167036055 \h </w:instrText>
             </w:r>
             <w:r>
               <w:rPr>
@@ -1196,7 +1214,7 @@
                 <w:noProof/>
                 <w:webHidden/>
               </w:rPr>
-              <w:t>2</w:t>
+              <w:t>4</w:t>
             </w:r>
             <w:r>
               <w:rPr>
@@ -1221,7 +1239,7 @@
               <w:lang w:eastAsia="sl-SI"/>
             </w:rPr>
           </w:pPr>
-          <w:hyperlink w:anchor="_Toc166429122" w:history="1">
+          <w:hyperlink w:anchor="_Toc167036056" w:history="1">
             <w:r>
               <w:rPr>
                 <w:rStyle w:val="Hiperpovezava"/>
@@ -1264,7 +1282,7 @@
                 <w:noProof/>
                 <w:webHidden/>
               </w:rPr>
-              <w:instrText xml:space="preserve"> PAGEREF _Toc166429122 \h </w:instrText>
+              <w:instrText xml:space="preserve"> PAGEREF _Toc167036056 \h </w:instrText>
             </w:r>
             <w:r>
               <w:rPr>
@@ -1284,7 +1302,7 @@
                 <w:noProof/>
                 <w:webHidden/>
               </w:rPr>
-              <w:t>2</w:t>
+              <w:t>4</w:t>
             </w:r>
             <w:r>
               <w:rPr>
@@ -1309,7 +1327,7 @@
               <w:lang w:eastAsia="sl-SI"/>
             </w:rPr>
           </w:pPr>
-          <w:hyperlink w:anchor="_Toc166429123" w:history="1">
+          <w:hyperlink w:anchor="_Toc167036057" w:history="1">
             <w:r>
               <w:rPr>
                 <w:rStyle w:val="Hiperpovezava"/>
@@ -1352,7 +1370,7 @@
                 <w:noProof/>
                 <w:webHidden/>
               </w:rPr>
-              <w:instrText xml:space="preserve"> PAGEREF _Toc166429123 \h </w:instrText>
+              <w:instrText xml:space="preserve"> PAGEREF _Toc167036057 \h </w:instrText>
             </w:r>
             <w:r>
               <w:rPr>
@@ -1372,7 +1390,7 @@
                 <w:noProof/>
                 <w:webHidden/>
               </w:rPr>
-              <w:t>2</w:t>
+              <w:t>4</w:t>
             </w:r>
             <w:r>
               <w:rPr>
@@ -1547,7 +1565,7 @@
           <w:bCs/>
         </w:rPr>
       </w:pPr>
-      <w:bookmarkStart w:id="0" w:name="_Toc166429112"/>
+      <w:bookmarkStart w:id="0" w:name="_Toc167036046"/>
       <w:r>
         <w:rPr>
           <w:rFonts w:cs="Times New Roman"/>
@@ -1591,7 +1609,23 @@
           <w:rFonts w:cs="Times New Roman"/>
           <w:szCs w:val="24"/>
         </w:rPr>
-        <w:t xml:space="preserve"> Za preverjanje kakovosti kompresije smo izvedi tudi vrednotenje retultatov.</w:t>
+        <w:t xml:space="preserve"> Za preverjanje kakovosti kompresije smo izvedi tudi vrednotenje </w:t>
+      </w:r>
+      <w:proofErr w:type="spellStart"/>
+      <w:r>
+        <w:rPr>
+          <w:rFonts w:cs="Times New Roman"/>
+          <w:szCs w:val="24"/>
+        </w:rPr>
+        <w:t>retultatov</w:t>
+      </w:r>
+      <w:proofErr w:type="spellEnd"/>
+      <w:r>
+        <w:rPr>
+          <w:rFonts w:cs="Times New Roman"/>
+          <w:szCs w:val="24"/>
+        </w:rPr>
+        <w:t>.</w:t>
       </w:r>
     </w:p>
     <w:p>
@@ -1628,20 +1662,36 @@
           <w:rFonts w:cs="Times New Roman"/>
           <w:szCs w:val="24"/>
         </w:rPr>
-        <w:t>kot dokaz, da tudi brez izjemno zahtevne matematike lahko dosežemo dobre rezultate kompresije slik. Iz tega izhaja tudi samo ime (t</w:t>
-      </w:r>
+        <w:t>kot dokaz, da tudi brez izjemno zahtevne matematike lahko dosežemo dobre rezultate kompresije slik. Iz tega izhaja tudi samo ime (</w:t>
+      </w:r>
+      <w:proofErr w:type="spellStart"/>
       <w:r>
         <w:rPr>
           <w:rFonts w:cs="Times New Roman"/>
           <w:szCs w:val="24"/>
         </w:rPr>
-        <w:t xml:space="preserve">he </w:t>
+        <w:t>t</w:t>
       </w:r>
       <w:r>
         <w:rPr>
           <w:rFonts w:cs="Times New Roman"/>
           <w:szCs w:val="24"/>
         </w:rPr>
+        <w:t>he</w:t>
+      </w:r>
+      <w:proofErr w:type="spellEnd"/>
+      <w:r>
+        <w:rPr>
+          <w:rFonts w:cs="Times New Roman"/>
+          <w:szCs w:val="24"/>
+        </w:rPr>
+        <w:t xml:space="preserve"> </w:t>
+      </w:r>
+      <w:r>
+        <w:rPr>
+          <w:rFonts w:cs="Times New Roman"/>
+          <w:szCs w:val="24"/>
+        </w:rPr>
         <w:t>Q</w:t>
       </w:r>
       <w:r>
@@ -1651,6 +1701,7 @@
         </w:rPr>
         <w:t xml:space="preserve">uite </w:t>
       </w:r>
+      <w:proofErr w:type="spellStart"/>
       <w:r>
         <w:rPr>
           <w:rFonts w:cs="Times New Roman"/>
@@ -1663,13 +1714,21 @@
           <w:rFonts w:cs="Times New Roman"/>
           <w:szCs w:val="24"/>
         </w:rPr>
-        <w:t xml:space="preserve">k </w:t>
-      </w:r>
+        <w:t>k</w:t>
+      </w:r>
+      <w:proofErr w:type="spellEnd"/>
       <w:r>
         <w:rPr>
           <w:rFonts w:cs="Times New Roman"/>
           <w:szCs w:val="24"/>
         </w:rPr>
+        <w:t xml:space="preserve"> </w:t>
+      </w:r>
+      <w:r>
+        <w:rPr>
+          <w:rFonts w:cs="Times New Roman"/>
+          <w:szCs w:val="24"/>
+        </w:rPr>
         <w:t>I</w:t>
       </w:r>
       <w:r>
@@ -1686,13 +1745,31 @@
         </w:rPr>
         <w:t xml:space="preserve">). Razvil ga je </w:t>
       </w:r>
+      <w:proofErr w:type="spellStart"/>
       <w:r>
         <w:rPr>
           <w:rFonts w:cs="Times New Roman"/>
           <w:szCs w:val="24"/>
         </w:rPr>
-        <w:t>Dominic Szablewski</w:t>
-      </w:r>
+        <w:t>Dominic</w:t>
+      </w:r>
+      <w:proofErr w:type="spellEnd"/>
+      <w:r>
+        <w:rPr>
+          <w:rFonts w:cs="Times New Roman"/>
+          <w:szCs w:val="24"/>
+        </w:rPr>
+        <w:t xml:space="preserve"> </w:t>
+      </w:r>
+      <w:proofErr w:type="spellStart"/>
+      <w:r>
+        <w:rPr>
+          <w:rFonts w:cs="Times New Roman"/>
+          <w:szCs w:val="24"/>
+        </w:rPr>
+        <w:t>Szablewski</w:t>
+      </w:r>
+      <w:proofErr w:type="spellEnd"/>
       <w:r>
         <w:rPr>
           <w:rFonts w:cs="Times New Roman"/>
@@ -1706,7 +1783,7 @@
       <w:pPr>
         <w:pStyle w:val="Naslov1"/>
       </w:pPr>
-      <w:bookmarkStart w:id="1" w:name="_Toc166429113"/>
+      <w:bookmarkStart w:id="1" w:name="_Toc167036047"/>
       <w:r>
         <w:t>Kodirnik</w:t>
       </w:r>
@@ -1737,49 +1814,7 @@
           <w:rFonts w:cs="Times New Roman"/>
           <w:szCs w:val="24"/>
         </w:rPr>
-        <w:t xml:space="preserve">Ta </w:t>
-      </w:r>
-      <w:r>
-        <w:rPr>
-          <w:rFonts w:cs="Times New Roman"/>
-          <w:szCs w:val="24"/>
-        </w:rPr>
-        <w:t>ima svojo logiko zapisano na</w:t>
-      </w:r>
-      <w:r>
-        <w:rPr>
-          <w:rFonts w:cs="Times New Roman"/>
-          <w:szCs w:val="24"/>
-        </w:rPr>
-        <w:t xml:space="preserve"> samo</w:t>
-      </w:r>
-      <w:r>
-        <w:rPr>
-          <w:rFonts w:cs="Times New Roman"/>
-          <w:szCs w:val="24"/>
-        </w:rPr>
-        <w:t xml:space="preserve"> en</w:t>
-      </w:r>
-      <w:r>
-        <w:rPr>
-          <w:rFonts w:cs="Times New Roman"/>
-          <w:szCs w:val="24"/>
-        </w:rPr>
-        <w:t>i</w:t>
-      </w:r>
-      <w:r>
-        <w:rPr>
-          <w:rFonts w:cs="Times New Roman"/>
-          <w:szCs w:val="24"/>
-        </w:rPr>
-        <w:t xml:space="preserve"> strani lista A4 formata</w:t>
-      </w:r>
-      <w:r>
-        <w:rPr>
-          <w:rFonts w:cs="Times New Roman"/>
-          <w:szCs w:val="24"/>
-        </w:rPr>
-        <w:t xml:space="preserve"> in ga sestavlja 6 možnih kodirnih funkcij, ki so opisane v nadaljevanju.</w:t>
+        <w:t>Ta ima svojo logiko zapisano na samo eni strani lista A4 formata in ga sestavlja 6 možnih kodirnih funkcij, ki so opisane v nadaljevanju.</w:t>
       </w:r>
     </w:p>
     <w:p>
@@ -1844,6 +1879,7 @@
           <w:szCs w:val="21"/>
         </w:rPr>
       </w:pPr>
+      <w:proofErr w:type="spellStart"/>
       <w:r>
         <w:rPr>
           <w:rFonts w:ascii="DejaVuSansMono-Bold" w:hAnsi="DejaVuSansMono-Bold" w:cs="DejaVuSansMono-Bold"/>
@@ -1853,7 +1889,19 @@
           <w:sz w:val="21"/>
           <w:szCs w:val="21"/>
         </w:rPr>
-        <w:t>qoi_header {</w:t>
+        <w:t>qoi_header</w:t>
+      </w:r>
+      <w:proofErr w:type="spellEnd"/>
+      <w:r>
+        <w:rPr>
+          <w:rFonts w:ascii="DejaVuSansMono-Bold" w:hAnsi="DejaVuSansMono-Bold" w:cs="DejaVuSansMono-Bold"/>
+          <w:b/>
+          <w:bCs/>
+          <w:kern w:val="0"/>
+          <w:sz w:val="21"/>
+          <w:szCs w:val="21"/>
+        </w:rPr>
+        <w:t xml:space="preserve"> {</w:t>
       </w:r>
     </w:p>
     <w:p>
@@ -1873,6 +1921,7 @@
           <w:szCs w:val="21"/>
         </w:rPr>
       </w:pPr>
+      <w:proofErr w:type="spellStart"/>
       <w:r>
         <w:rPr>
           <w:rFonts w:ascii="DejaVuSansMono-Bold" w:hAnsi="DejaVuSansMono-Bold" w:cs="DejaVuSansMono-Bold"/>
@@ -1882,7 +1931,43 @@
           <w:sz w:val="21"/>
           <w:szCs w:val="21"/>
         </w:rPr>
-        <w:t xml:space="preserve">char magic[4]; </w:t>
+        <w:t>char</w:t>
+      </w:r>
+      <w:proofErr w:type="spellEnd"/>
+      <w:r>
+        <w:rPr>
+          <w:rFonts w:ascii="DejaVuSansMono-Bold" w:hAnsi="DejaVuSansMono-Bold" w:cs="DejaVuSansMono-Bold"/>
+          <w:b/>
+          <w:bCs/>
+          <w:kern w:val="0"/>
+          <w:sz w:val="21"/>
+          <w:szCs w:val="21"/>
+        </w:rPr>
+        <w:t xml:space="preserve"> </w:t>
+      </w:r>
+      <w:proofErr w:type="spellStart"/>
+      <w:r>
+        <w:rPr>
+          <w:rFonts w:ascii="DejaVuSansMono-Bold" w:hAnsi="DejaVuSansMono-Bold" w:cs="DejaVuSansMono-Bold"/>
+          <w:b/>
+          <w:bCs/>
+          <w:kern w:val="0"/>
+          <w:sz w:val="21"/>
+          <w:szCs w:val="21"/>
+        </w:rPr>
+        <w:t>magic</w:t>
+      </w:r>
+      <w:proofErr w:type="spellEnd"/>
+      <w:r>
+        <w:rPr>
+          <w:rFonts w:ascii="DejaVuSansMono-Bold" w:hAnsi="DejaVuSansMono-Bold" w:cs="DejaVuSansMono-Bold"/>
+          <w:b/>
+          <w:bCs/>
+          <w:kern w:val="0"/>
+          <w:sz w:val="21"/>
+          <w:szCs w:val="21"/>
+        </w:rPr>
+        <w:t xml:space="preserve">[4]; </w:t>
       </w:r>
     </w:p>
     <w:p>
@@ -1911,7 +1996,31 @@
           <w:sz w:val="21"/>
           <w:szCs w:val="21"/>
         </w:rPr>
-        <w:t xml:space="preserve">uint32_t width; </w:t>
+        <w:t xml:space="preserve">uint32_t </w:t>
+      </w:r>
+      <w:proofErr w:type="spellStart"/>
+      <w:r>
+        <w:rPr>
+          <w:rFonts w:ascii="DejaVuSansMono-Bold" w:hAnsi="DejaVuSansMono-Bold" w:cs="DejaVuSansMono-Bold"/>
+          <w:b/>
+          <w:bCs/>
+          <w:kern w:val="0"/>
+          <w:sz w:val="21"/>
+          <w:szCs w:val="21"/>
+        </w:rPr>
+        <w:t>width</w:t>
+      </w:r>
+      <w:proofErr w:type="spellEnd"/>
+      <w:r>
+        <w:rPr>
+          <w:rFonts w:ascii="DejaVuSansMono-Bold" w:hAnsi="DejaVuSansMono-Bold" w:cs="DejaVuSansMono-Bold"/>
+          <w:b/>
+          <w:bCs/>
+          <w:kern w:val="0"/>
+          <w:sz w:val="21"/>
+          <w:szCs w:val="21"/>
+        </w:rPr>
+        <w:t xml:space="preserve">; </w:t>
       </w:r>
     </w:p>
     <w:p>
@@ -1940,7 +2049,31 @@
           <w:sz w:val="21"/>
           <w:szCs w:val="21"/>
         </w:rPr>
-        <w:t xml:space="preserve">uint32_t height; </w:t>
+        <w:t xml:space="preserve">uint32_t </w:t>
+      </w:r>
+      <w:proofErr w:type="spellStart"/>
+      <w:r>
+        <w:rPr>
+          <w:rFonts w:ascii="DejaVuSansMono-Bold" w:hAnsi="DejaVuSansMono-Bold" w:cs="DejaVuSansMono-Bold"/>
+          <w:b/>
+          <w:bCs/>
+          <w:kern w:val="0"/>
+          <w:sz w:val="21"/>
+          <w:szCs w:val="21"/>
+        </w:rPr>
+        <w:t>height</w:t>
+      </w:r>
+      <w:proofErr w:type="spellEnd"/>
+      <w:r>
+        <w:rPr>
+          <w:rFonts w:ascii="DejaVuSansMono-Bold" w:hAnsi="DejaVuSansMono-Bold" w:cs="DejaVuSansMono-Bold"/>
+          <w:b/>
+          <w:bCs/>
+          <w:kern w:val="0"/>
+          <w:sz w:val="21"/>
+          <w:szCs w:val="21"/>
+        </w:rPr>
+        <w:t xml:space="preserve">; </w:t>
       </w:r>
     </w:p>
     <w:p>
@@ -1969,7 +2102,31 @@
           <w:sz w:val="21"/>
           <w:szCs w:val="21"/>
         </w:rPr>
-        <w:t xml:space="preserve">uint8_t channels; </w:t>
+        <w:t xml:space="preserve">uint8_t </w:t>
+      </w:r>
+      <w:proofErr w:type="spellStart"/>
+      <w:r>
+        <w:rPr>
+          <w:rFonts w:ascii="DejaVuSansMono-Bold" w:hAnsi="DejaVuSansMono-Bold" w:cs="DejaVuSansMono-Bold"/>
+          <w:b/>
+          <w:bCs/>
+          <w:kern w:val="0"/>
+          <w:sz w:val="21"/>
+          <w:szCs w:val="21"/>
+        </w:rPr>
+        <w:t>channels</w:t>
+      </w:r>
+      <w:proofErr w:type="spellEnd"/>
+      <w:r>
+        <w:rPr>
+          <w:rFonts w:ascii="DejaVuSansMono-Bold" w:hAnsi="DejaVuSansMono-Bold" w:cs="DejaVuSansMono-Bold"/>
+          <w:b/>
+          <w:bCs/>
+          <w:kern w:val="0"/>
+          <w:sz w:val="21"/>
+          <w:szCs w:val="21"/>
+        </w:rPr>
+        <w:t xml:space="preserve">; </w:t>
       </w:r>
     </w:p>
     <w:p>
@@ -1998,18 +2155,9 @@
           <w:sz w:val="21"/>
           <w:szCs w:val="21"/>
         </w:rPr>
-        <w:t xml:space="preserve">uint8_t colorspace; </w:t>
-      </w:r>
-    </w:p>
-    <w:p>
-      <w:pPr>
-        <w:keepNext/>
-        <w:jc w:val="left"/>
-        <w:rPr>
-          <w:sz w:val="40"/>
-          <w:szCs w:val="36"/>
-        </w:rPr>
-      </w:pPr>
+        <w:t xml:space="preserve">uint8_t </w:t>
+      </w:r>
+      <w:proofErr w:type="spellStart"/>
       <w:r>
         <w:rPr>
           <w:rFonts w:ascii="DejaVuSansMono-Bold" w:hAnsi="DejaVuSansMono-Bold" w:cs="DejaVuSansMono-Bold"/>
@@ -2019,6 +2167,39 @@
           <w:sz w:val="21"/>
           <w:szCs w:val="21"/>
         </w:rPr>
+        <w:t>colorspace</w:t>
+      </w:r>
+      <w:proofErr w:type="spellEnd"/>
+      <w:r>
+        <w:rPr>
+          <w:rFonts w:ascii="DejaVuSansMono-Bold" w:hAnsi="DejaVuSansMono-Bold" w:cs="DejaVuSansMono-Bold"/>
+          <w:b/>
+          <w:bCs/>
+          <w:kern w:val="0"/>
+          <w:sz w:val="21"/>
+          <w:szCs w:val="21"/>
+        </w:rPr>
+        <w:t xml:space="preserve">; </w:t>
+      </w:r>
+    </w:p>
+    <w:p>
+      <w:pPr>
+        <w:keepNext/>
+        <w:jc w:val="left"/>
+        <w:rPr>
+          <w:sz w:val="40"/>
+          <w:szCs w:val="36"/>
+        </w:rPr>
+      </w:pPr>
+      <w:r>
+        <w:rPr>
+          <w:rFonts w:ascii="DejaVuSansMono-Bold" w:hAnsi="DejaVuSansMono-Bold" w:cs="DejaVuSansMono-Bold"/>
+          <w:b/>
+          <w:bCs/>
+          <w:kern w:val="0"/>
+          <w:sz w:val="21"/>
+          <w:szCs w:val="21"/>
+        </w:rPr>
         <w:t>};</w:t>
       </w:r>
     </w:p>
@@ -2052,59 +2233,95 @@
       <w:pPr>
         <w:ind w:firstLine="36"/>
       </w:pPr>
-      <w:r>
-        <w:t xml:space="preserve">Spremenlivka </w:t>
-      </w:r>
+      <w:proofErr w:type="spellStart"/>
+      <w:r>
+        <w:t>Spremenlivka</w:t>
+      </w:r>
+      <w:proofErr w:type="spellEnd"/>
+      <w:r>
+        <w:t xml:space="preserve"> </w:t>
+      </w:r>
+      <w:proofErr w:type="spellStart"/>
       <w:r>
         <w:rPr>
           <w:i/>
           <w:iCs/>
         </w:rPr>
-        <w:t>magic[4]</w:t>
-      </w:r>
-      <w:r>
-        <w:t xml:space="preserve"> </w:t>
-      </w:r>
-      <w:r>
-        <w:t>vse</w:t>
-      </w:r>
-      <w:r>
-        <w:t xml:space="preserve">buje zapis »qoif«, ki predstavlja sam zapis in je dolžine 4 bajte. Enako dolgi sta tudi naslednji dve spremenljivki, ki predstavljata širino in višino same slike. Zadnji dve spremenljivki sta dolgi le po en bajt. Prva predstavlja število barvnih kanalov, ki so zastopani v sliki. To so trije v primeru RGB zapisa oz. 4 če gre za RGBA zapis. </w:t>
-      </w:r>
+        <w:t>magic</w:t>
+      </w:r>
+      <w:proofErr w:type="spellEnd"/>
       <w:r>
         <w:rPr>
           <w:i/>
           <w:iCs/>
         </w:rPr>
-        <w:t>Colorspace</w:t>
-      </w:r>
+        <w:t>[4]</w:t>
+      </w:r>
+      <w:r>
+        <w:t xml:space="preserve"> </w:t>
+      </w:r>
+      <w:r>
+        <w:t>vse</w:t>
+      </w:r>
+      <w:r>
+        <w:t>buje zapis »</w:t>
+      </w:r>
+      <w:proofErr w:type="spellStart"/>
+      <w:r>
+        <w:t>qoif</w:t>
+      </w:r>
+      <w:proofErr w:type="spellEnd"/>
+      <w:r>
+        <w:t xml:space="preserve">«, ki predstavlja sam zapis in je dolžine 4 bajte. Enako dolgi sta tudi naslednji dve spremenljivki, ki predstavljata širino in višino same slike. Zadnji dve spremenljivki sta dolgi le po en bajt. Prva predstavlja število barvnih kanalov, ki so zastopani v sliki. To so trije v primeru RGB zapisa oz. 4 če gre za RGBA zapis. </w:t>
+      </w:r>
+      <w:proofErr w:type="spellStart"/>
       <w:r>
         <w:rPr>
           <w:i/>
           <w:iCs/>
         </w:rPr>
-        <w:t xml:space="preserve"> </w:t>
-      </w:r>
-      <w:r>
-        <w:t xml:space="preserve">predstavlja zapis alfa kanala. Zadnji dve spremenlivki, torej </w:t>
-      </w:r>
+        <w:t>Colorspace</w:t>
+      </w:r>
+      <w:proofErr w:type="spellEnd"/>
       <w:r>
         <w:rPr>
           <w:i/>
           <w:iCs/>
         </w:rPr>
-        <w:t>colorspace</w:t>
-      </w:r>
-      <w:r>
-        <w:t xml:space="preserve"> in </w:t>
-      </w:r>
+        <w:t xml:space="preserve"> </w:t>
+      </w:r>
+      <w:r>
+        <w:t xml:space="preserve">predstavlja zapis alfa kanala. Zadnji dve </w:t>
+      </w:r>
+      <w:proofErr w:type="spellStart"/>
+      <w:r>
+        <w:t>spremenlivki</w:t>
+      </w:r>
+      <w:proofErr w:type="spellEnd"/>
+      <w:r>
+        <w:t xml:space="preserve">, torej </w:t>
+      </w:r>
+      <w:proofErr w:type="spellStart"/>
       <w:r>
         <w:rPr>
           <w:i/>
           <w:iCs/>
         </w:rPr>
+        <w:t>colorspace</w:t>
+      </w:r>
+      <w:proofErr w:type="spellEnd"/>
+      <w:r>
+        <w:t xml:space="preserve"> in </w:t>
+      </w:r>
+      <w:proofErr w:type="spellStart"/>
+      <w:r>
+        <w:rPr>
+          <w:i/>
+          <w:iCs/>
+        </w:rPr>
         <w:t>cannels</w:t>
       </w:r>
+      <w:proofErr w:type="spellEnd"/>
       <w:r>
         <w:t xml:space="preserve"> sta zgolj informativni in ne spremenita delovanje algoritma.</w:t>
       </w:r>
@@ -2115,6 +2332,39 @@
       </w:pPr>
       <w:r>
         <w:t>Kodiranje slike se izvaja na sliki od leve proti desni od zgoraj navzdol.</w:t>
+      </w:r>
+      <w:r>
+        <w:t xml:space="preserve"> </w:t>
+      </w:r>
+      <w:r>
+        <w:t xml:space="preserve">Vsak </w:t>
+      </w:r>
+      <w:proofErr w:type="spellStart"/>
+      <w:r>
+        <w:t>piksel</w:t>
+      </w:r>
+      <w:proofErr w:type="spellEnd"/>
+      <w:r>
+        <w:t xml:space="preserve"> se prebere ter glede na opisane pogoje v nadaljevanju ustrezno kodira.</w:t>
+      </w:r>
+    </w:p>
+    <w:p>
+      <w:pPr>
+        <w:ind w:firstLine="36"/>
+      </w:pPr>
+      <w:r>
+        <w:t>Konec datoteke predstavlja 8 bajt-ni zapis, katerega sestavlja 7 bajt-ov vrednosti 0 in zadnji vrednosti 1.</w:t>
+      </w:r>
+    </w:p>
+    <w:p>
+      <w:pPr>
+        <w:ind w:firstLine="36"/>
+      </w:pPr>
+      <w:r>
+        <w:t xml:space="preserve">Zanimivost je tudi ta, da pri implementaciji ne potrebujemo upoštevati vseh možnih zapisov hkrati. Za kodiranje lahko </w:t>
+      </w:r>
+      <w:r>
+        <w:t>vzamemo tudi samo določene zapise, kar predvsem olajša pisanje kodirnika.</w:t>
       </w:r>
     </w:p>
     <w:p>
@@ -2125,13 +2375,189 @@
       <w:r>
         <w:t xml:space="preserve"> </w:t>
       </w:r>
-      <w:bookmarkStart w:id="2" w:name="_Toc166429114"/>
+      <w:bookmarkStart w:id="2" w:name="_Toc167036048"/>
       <w:r>
         <w:t>QOI_OP_RGB</w:t>
       </w:r>
       <w:bookmarkEnd w:id="2"/>
     </w:p>
-    <w:p/>
+    <w:p>
+      <w:r>
+        <w:t xml:space="preserve">Zapis v tej obliki je najbolj osnoven zapis barvnega elementa oz. </w:t>
+      </w:r>
+      <w:proofErr w:type="spellStart"/>
+      <w:r>
+        <w:t>piksla</w:t>
+      </w:r>
+      <w:proofErr w:type="spellEnd"/>
+      <w:r>
+        <w:t xml:space="preserve">. Ta je sestavljen iz 4 bajtov. Prvi bajt je koda, ki predstavlja to obliko zapisa, naslednji trije bajti pa so vsak namenjeni zapisu posamezne barve. Sprejmejo torej vrednosti med 0 in 255 za rdečo, zeleno in modro barvo. </w:t>
+      </w:r>
+    </w:p>
+    <w:p>
+      <w:pPr>
+        <w:keepNext/>
+        <w:ind w:left="142"/>
+        <w:jc w:val="center"/>
+      </w:pPr>
+      <w:r>
+        <w:rPr>
+          <w:noProof/>
+        </w:rPr>
+        <w:drawing>
+          <wp:inline distT="0" distB="0" distL="0" distR="0" wp14:anchorId="58BFFD5E" wp14:editId="4B0D5BC7">
+            <wp:extent cx="2811780" cy="704850"/>
+            <wp:effectExtent l="0" t="0" r="7620" b="0"/>
+            <wp:docPr id="1840079174" name="Slika 1"/>
+            <wp:cNvGraphicFramePr>
+              <a:graphicFrameLocks xmlns:a="http://schemas.openxmlformats.org/drawingml/2006/main" noChangeAspect="1"/>
+            </wp:cNvGraphicFramePr>
+            <a:graphic xmlns:a="http://schemas.openxmlformats.org/drawingml/2006/main">
+              <a:graphicData uri="http://schemas.openxmlformats.org/drawingml/2006/picture">
+                <pic:pic xmlns:pic="http://schemas.openxmlformats.org/drawingml/2006/picture">
+                  <pic:nvPicPr>
+                    <pic:cNvPr id="1840079174" name=""/>
+                    <pic:cNvPicPr/>
+                  </pic:nvPicPr>
+                  <pic:blipFill>
+                    <a:blip r:embed="rId7"/>
+                    <a:stretch>
+                      <a:fillRect/>
+                    </a:stretch>
+                  </pic:blipFill>
+                  <pic:spPr>
+                    <a:xfrm>
+                      <a:off x="0" y="0"/>
+                      <a:ext cx="2811780" cy="704850"/>
+                    </a:xfrm>
+                    <a:prstGeom prst="rect">
+                      <a:avLst/>
+                    </a:prstGeom>
+                  </pic:spPr>
+                </pic:pic>
+              </a:graphicData>
+            </a:graphic>
+          </wp:inline>
+        </w:drawing>
+      </w:r>
+    </w:p>
+    <w:p>
+      <w:pPr>
+        <w:pStyle w:val="Napis"/>
+        <w:jc w:val="center"/>
+        <w:rPr>
+          <w:color w:val="auto"/>
+          <w:sz w:val="20"/>
+          <w:szCs w:val="20"/>
+        </w:rPr>
+      </w:pPr>
+      <w:r>
+        <w:rPr>
+          <w:color w:val="auto"/>
+          <w:sz w:val="20"/>
+          <w:szCs w:val="20"/>
+        </w:rPr>
+        <w:t xml:space="preserve">Slika </w:t>
+      </w:r>
+      <w:r>
+        <w:rPr>
+          <w:color w:val="auto"/>
+          <w:sz w:val="20"/>
+          <w:szCs w:val="20"/>
+        </w:rPr>
+        <w:fldChar w:fldCharType="begin"/>
+      </w:r>
+      <w:r>
+        <w:rPr>
+          <w:color w:val="auto"/>
+          <w:sz w:val="20"/>
+          <w:szCs w:val="20"/>
+        </w:rPr>
+        <w:instrText xml:space="preserve"> STYLEREF 1 \s </w:instrText>
+      </w:r>
+      <w:r>
+        <w:rPr>
+          <w:color w:val="auto"/>
+          <w:sz w:val="20"/>
+          <w:szCs w:val="20"/>
+        </w:rPr>
+        <w:fldChar w:fldCharType="separate"/>
+      </w:r>
+      <w:r>
+        <w:rPr>
+          <w:noProof/>
+          <w:color w:val="auto"/>
+          <w:sz w:val="20"/>
+          <w:szCs w:val="20"/>
+        </w:rPr>
+        <w:t>1</w:t>
+      </w:r>
+      <w:r>
+        <w:rPr>
+          <w:color w:val="auto"/>
+          <w:sz w:val="20"/>
+          <w:szCs w:val="20"/>
+        </w:rPr>
+        <w:fldChar w:fldCharType="end"/>
+      </w:r>
+      <w:r>
+        <w:rPr>
+          <w:color w:val="auto"/>
+          <w:sz w:val="20"/>
+          <w:szCs w:val="20"/>
+        </w:rPr>
+        <w:noBreakHyphen/>
+      </w:r>
+      <w:r>
+        <w:rPr>
+          <w:color w:val="auto"/>
+          <w:sz w:val="20"/>
+          <w:szCs w:val="20"/>
+        </w:rPr>
+        <w:fldChar w:fldCharType="begin"/>
+      </w:r>
+      <w:r>
+        <w:rPr>
+          <w:color w:val="auto"/>
+          <w:sz w:val="20"/>
+          <w:szCs w:val="20"/>
+        </w:rPr>
+        <w:instrText xml:space="preserve"> SEQ Slika \* ARABIC \s 1 </w:instrText>
+      </w:r>
+      <w:r>
+        <w:rPr>
+          <w:color w:val="auto"/>
+          <w:sz w:val="20"/>
+          <w:szCs w:val="20"/>
+        </w:rPr>
+        <w:fldChar w:fldCharType="separate"/>
+      </w:r>
+      <w:r>
+        <w:rPr>
+          <w:noProof/>
+          <w:color w:val="auto"/>
+          <w:sz w:val="20"/>
+          <w:szCs w:val="20"/>
+        </w:rPr>
+        <w:t>1</w:t>
+      </w:r>
+      <w:r>
+        <w:rPr>
+          <w:color w:val="auto"/>
+          <w:sz w:val="20"/>
+          <w:szCs w:val="20"/>
+        </w:rPr>
+        <w:fldChar w:fldCharType="end"/>
+      </w:r>
+      <w:r>
+        <w:rPr>
+          <w:color w:val="auto"/>
+          <w:sz w:val="20"/>
+          <w:szCs w:val="20"/>
+        </w:rPr>
+        <w:t>: QOI_OP_RGB zapis</w:t>
+      </w:r>
+    </w:p>
     <w:p>
       <w:pPr>
         <w:pStyle w:val="Naslov2"/>
@@ -2139,7 +2565,7 @@
       <w:r>
         <w:t xml:space="preserve"> </w:t>
       </w:r>
-      <w:bookmarkStart w:id="3" w:name="_Toc166429115"/>
+      <w:bookmarkStart w:id="3" w:name="_Toc167036049"/>
       <w:r>
         <w:t>QOI_OP_RGB</w:t>
       </w:r>
@@ -2150,12 +2576,220 @@
     </w:p>
     <w:p>
       <w:pPr>
+        <w:ind w:left="426"/>
+      </w:pPr>
+      <w:r>
+        <w:t xml:space="preserve">Na podoben način kot se zapiše osnoven </w:t>
+      </w:r>
+      <w:proofErr w:type="spellStart"/>
+      <w:r>
+        <w:t>rgb</w:t>
+      </w:r>
+      <w:proofErr w:type="spellEnd"/>
+      <w:r>
+        <w:t xml:space="preserve"> </w:t>
+      </w:r>
+      <w:proofErr w:type="spellStart"/>
+      <w:r>
+        <w:t>piskel</w:t>
+      </w:r>
+      <w:proofErr w:type="spellEnd"/>
+      <w:r>
+        <w:t xml:space="preserve"> lahko zapišemo tudi </w:t>
+      </w:r>
+      <w:proofErr w:type="spellStart"/>
+      <w:r>
+        <w:t>rgba</w:t>
+      </w:r>
+      <w:proofErr w:type="spellEnd"/>
+      <w:r>
+        <w:t xml:space="preserve"> </w:t>
+      </w:r>
+      <w:proofErr w:type="spellStart"/>
+      <w:r>
+        <w:t>piksel</w:t>
+      </w:r>
+      <w:proofErr w:type="spellEnd"/>
+      <w:r>
+        <w:t>, v primeru, da je to oblika s katero je zapisana slika. Zapis je enak, razlikujeta se je prvi bajt, ki predstavlja kodo tega zapisa dodaten bajt na koncu v katerega se vpiše vrednost alfe. Tudi ta sprejme vrednosti med 0 in 255.</w:t>
+      </w:r>
+    </w:p>
+    <w:p>
+      <w:pPr>
+        <w:keepNext/>
+        <w:ind w:left="284"/>
+        <w:jc w:val="center"/>
+      </w:pPr>
+      <w:r>
+        <w:rPr>
+          <w:noProof/>
+        </w:rPr>
+        <w:drawing>
+          <wp:inline distT="0" distB="0" distL="0" distR="0" wp14:anchorId="6E522109" wp14:editId="23FEE59F">
+            <wp:extent cx="2811780" cy="601980"/>
+            <wp:effectExtent l="0" t="0" r="7620" b="7620"/>
+            <wp:docPr id="1962315721" name="Slika 1"/>
+            <wp:cNvGraphicFramePr>
+              <a:graphicFrameLocks xmlns:a="http://schemas.openxmlformats.org/drawingml/2006/main" noChangeAspect="1"/>
+            </wp:cNvGraphicFramePr>
+            <a:graphic xmlns:a="http://schemas.openxmlformats.org/drawingml/2006/main">
+              <a:graphicData uri="http://schemas.openxmlformats.org/drawingml/2006/picture">
+                <pic:pic xmlns:pic="http://schemas.openxmlformats.org/drawingml/2006/picture">
+                  <pic:nvPicPr>
+                    <pic:cNvPr id="1962315721" name=""/>
+                    <pic:cNvPicPr/>
+                  </pic:nvPicPr>
+                  <pic:blipFill>
+                    <a:blip r:embed="rId8"/>
+                    <a:stretch>
+                      <a:fillRect/>
+                    </a:stretch>
+                  </pic:blipFill>
+                  <pic:spPr>
+                    <a:xfrm>
+                      <a:off x="0" y="0"/>
+                      <a:ext cx="2811780" cy="601980"/>
+                    </a:xfrm>
+                    <a:prstGeom prst="rect">
+                      <a:avLst/>
+                    </a:prstGeom>
+                  </pic:spPr>
+                </pic:pic>
+              </a:graphicData>
+            </a:graphic>
+          </wp:inline>
+        </w:drawing>
+      </w:r>
+    </w:p>
+    <w:p>
+      <w:pPr>
+        <w:pStyle w:val="Napis"/>
+        <w:ind w:firstLine="360"/>
+        <w:jc w:val="center"/>
+        <w:rPr>
+          <w:color w:val="auto"/>
+          <w:sz w:val="20"/>
+          <w:szCs w:val="20"/>
+        </w:rPr>
+      </w:pPr>
+      <w:r>
+        <w:rPr>
+          <w:color w:val="auto"/>
+          <w:sz w:val="20"/>
+          <w:szCs w:val="20"/>
+        </w:rPr>
+        <w:t xml:space="preserve">Slika </w:t>
+      </w:r>
+      <w:r>
+        <w:rPr>
+          <w:color w:val="auto"/>
+          <w:sz w:val="20"/>
+          <w:szCs w:val="20"/>
+        </w:rPr>
+        <w:fldChar w:fldCharType="begin"/>
+      </w:r>
+      <w:r>
+        <w:rPr>
+          <w:color w:val="auto"/>
+          <w:sz w:val="20"/>
+          <w:szCs w:val="20"/>
+        </w:rPr>
+        <w:instrText xml:space="preserve"> STYLEREF 1 \s </w:instrText>
+      </w:r>
+      <w:r>
+        <w:rPr>
+          <w:color w:val="auto"/>
+          <w:sz w:val="20"/>
+          <w:szCs w:val="20"/>
+        </w:rPr>
+        <w:fldChar w:fldCharType="separate"/>
+      </w:r>
+      <w:r>
+        <w:rPr>
+          <w:noProof/>
+          <w:color w:val="auto"/>
+          <w:sz w:val="20"/>
+          <w:szCs w:val="20"/>
+        </w:rPr>
+        <w:t>1</w:t>
+      </w:r>
+      <w:r>
+        <w:rPr>
+          <w:color w:val="auto"/>
+          <w:sz w:val="20"/>
+          <w:szCs w:val="20"/>
+        </w:rPr>
+        <w:fldChar w:fldCharType="end"/>
+      </w:r>
+      <w:r>
+        <w:rPr>
+          <w:color w:val="auto"/>
+          <w:sz w:val="20"/>
+          <w:szCs w:val="20"/>
+        </w:rPr>
+        <w:noBreakHyphen/>
+      </w:r>
+      <w:r>
+        <w:rPr>
+          <w:color w:val="auto"/>
+          <w:sz w:val="20"/>
+          <w:szCs w:val="20"/>
+        </w:rPr>
+        <w:fldChar w:fldCharType="begin"/>
+      </w:r>
+      <w:r>
+        <w:rPr>
+          <w:color w:val="auto"/>
+          <w:sz w:val="20"/>
+          <w:szCs w:val="20"/>
+        </w:rPr>
+        <w:instrText xml:space="preserve"> SEQ Slika \* ARABIC \s 1 </w:instrText>
+      </w:r>
+      <w:r>
+        <w:rPr>
+          <w:color w:val="auto"/>
+          <w:sz w:val="20"/>
+          <w:szCs w:val="20"/>
+        </w:rPr>
+        <w:fldChar w:fldCharType="separate"/>
+      </w:r>
+      <w:r>
+        <w:rPr>
+          <w:noProof/>
+          <w:color w:val="auto"/>
+          <w:sz w:val="20"/>
+          <w:szCs w:val="20"/>
+        </w:rPr>
+        <w:t>2</w:t>
+      </w:r>
+      <w:r>
+        <w:rPr>
+          <w:color w:val="auto"/>
+          <w:sz w:val="20"/>
+          <w:szCs w:val="20"/>
+        </w:rPr>
+        <w:fldChar w:fldCharType="end"/>
+      </w:r>
+      <w:r>
+        <w:rPr>
+          <w:color w:val="auto"/>
+          <w:sz w:val="20"/>
+          <w:szCs w:val="20"/>
+        </w:rPr>
+        <w:t>: QOI_OP_RGBA zapis</w:t>
+      </w:r>
+      <w:r>
+        <w:tab/>
+      </w:r>
+    </w:p>
+    <w:p>
+      <w:pPr>
         <w:pStyle w:val="Naslov2"/>
       </w:pPr>
       <w:r>
         <w:t xml:space="preserve"> </w:t>
       </w:r>
-      <w:bookmarkStart w:id="4" w:name="_Toc166429116"/>
+      <w:bookmarkStart w:id="4" w:name="_Toc167036050"/>
       <w:r>
         <w:t>QOI_OP_INDEX</w:t>
       </w:r>
@@ -2163,42 +2797,1354 @@
     </w:p>
     <w:p>
       <w:pPr>
+        <w:ind w:left="360"/>
+      </w:pPr>
+      <w:r>
+        <w:t xml:space="preserve">Do sedaj smo pri zapisu enostavno samo pretvarjali vrednosti </w:t>
+      </w:r>
+      <w:proofErr w:type="spellStart"/>
+      <w:r>
+        <w:t>pikslov</w:t>
+      </w:r>
+      <w:proofErr w:type="spellEnd"/>
+      <w:r>
+        <w:t xml:space="preserve"> v drugi zapis. S tem korakom se postopek spremeni. Ob premikanju skozi sliko sproti gradimo tabelo </w:t>
+      </w:r>
+      <w:proofErr w:type="spellStart"/>
+      <w:r>
+        <w:t>pikslov</w:t>
+      </w:r>
+      <w:proofErr w:type="spellEnd"/>
+      <w:r>
+        <w:t xml:space="preserve"> velikosti 64 mest, </w:t>
+      </w:r>
+      <w:r>
+        <w:t>v katero</w:t>
+      </w:r>
+      <w:r>
+        <w:t xml:space="preserve"> shranjujemo vrednosti zadnjega obdelanega </w:t>
+      </w:r>
+      <w:proofErr w:type="spellStart"/>
+      <w:r>
+        <w:t>piksla</w:t>
+      </w:r>
+      <w:proofErr w:type="spellEnd"/>
+      <w:r>
+        <w:t xml:space="preserve">. V primeru, da je trenuten </w:t>
+      </w:r>
+      <w:proofErr w:type="spellStart"/>
+      <w:r>
+        <w:t>pisel</w:t>
+      </w:r>
+      <w:proofErr w:type="spellEnd"/>
+      <w:r>
+        <w:t xml:space="preserve"> drugačen od prejšnjega na njem izračunamo tako imenovani </w:t>
+      </w:r>
+      <w:proofErr w:type="spellStart"/>
+      <w:r>
+        <w:t>hash</w:t>
+      </w:r>
+      <w:proofErr w:type="spellEnd"/>
+      <w:r>
+        <w:t>. To je vrednost, ki jo dobimo po sledeči formuli.</w:t>
+      </w:r>
+    </w:p>
+    <w:p>
+      <w:pPr>
+        <w:ind w:left="-426" w:right="-675"/>
+        <w:rPr>
+          <w:rFonts w:eastAsiaTheme="minorEastAsia"/>
+          <w:b/>
+          <w:bCs/>
+          <w:kern w:val="0"/>
+          <w:sz w:val="20"/>
+          <w:szCs w:val="20"/>
+        </w:rPr>
+      </w:pPr>
+      <m:oMathPara>
+        <m:oMath>
+          <m:r>
+            <m:rPr>
+              <m:sty m:val="b"/>
+            </m:rPr>
+            <w:rPr>
+              <w:rFonts w:ascii="Cambria Math" w:hAnsi="Cambria Math" w:cs="DejaVuSansMono-Bold"/>
+              <w:kern w:val="0"/>
+              <w:sz w:val="20"/>
+              <w:szCs w:val="21"/>
+            </w:rPr>
+            <m:t>index=(r</m:t>
+          </m:r>
+          <m:r>
+            <m:rPr>
+              <m:sty m:val="b"/>
+            </m:rPr>
+            <w:rPr>
+              <w:rFonts w:ascii="Cambria Math" w:hAnsi="Cambria Math" w:cs="DejaVuSansMono-Bold"/>
+              <w:kern w:val="0"/>
+              <w:sz w:val="20"/>
+              <w:szCs w:val="21"/>
+            </w:rPr>
+            <m:t>*</m:t>
+          </m:r>
+          <m:r>
+            <m:rPr>
+              <m:sty m:val="b"/>
+            </m:rPr>
+            <w:rPr>
+              <w:rFonts w:ascii="Cambria Math" w:hAnsi="Cambria Math" w:cs="DejaVuSansMono-Bold"/>
+              <w:kern w:val="0"/>
+              <w:sz w:val="20"/>
+              <w:szCs w:val="21"/>
+            </w:rPr>
+            <m:t>3 + g*5+b</m:t>
+          </m:r>
+          <m:r>
+            <m:rPr>
+              <m:sty m:val="b"/>
+            </m:rPr>
+            <w:rPr>
+              <w:rFonts w:ascii="Cambria Math" w:hAnsi="Cambria Math" w:cs="DejaVuSansMono-Bold"/>
+              <w:kern w:val="0"/>
+              <w:sz w:val="20"/>
+              <w:szCs w:val="21"/>
+            </w:rPr>
+            <m:t>*</m:t>
+          </m:r>
+          <m:r>
+            <m:rPr>
+              <m:sty m:val="b"/>
+            </m:rPr>
+            <w:rPr>
+              <w:rFonts w:ascii="Cambria Math" w:hAnsi="Cambria Math" w:cs="DejaVuSansMono-Bold"/>
+              <w:kern w:val="0"/>
+              <w:sz w:val="20"/>
+              <w:szCs w:val="21"/>
+            </w:rPr>
+            <m:t>7+a</m:t>
+          </m:r>
+          <m:r>
+            <m:rPr>
+              <m:sty m:val="b"/>
+            </m:rPr>
+            <w:rPr>
+              <w:rFonts w:ascii="Cambria Math" w:hAnsi="Cambria Math" w:cs="DejaVuSansMono-Bold"/>
+              <w:kern w:val="0"/>
+              <w:sz w:val="20"/>
+              <w:szCs w:val="21"/>
+            </w:rPr>
+            <m:t>*</m:t>
+          </m:r>
+          <m:r>
+            <m:rPr>
+              <m:sty m:val="b"/>
+            </m:rPr>
+            <w:rPr>
+              <w:rFonts w:ascii="Cambria Math" w:hAnsi="Cambria Math" w:cs="DejaVuSansMono-Bold"/>
+              <w:kern w:val="0"/>
+              <w:sz w:val="20"/>
+              <w:szCs w:val="21"/>
+            </w:rPr>
+            <m:t>11)%64</m:t>
+          </m:r>
+        </m:oMath>
+      </m:oMathPara>
+    </w:p>
+    <w:p>
+      <w:pPr>
+        <w:ind w:left="284" w:right="33"/>
+        <w:rPr>
+          <w:rFonts w:eastAsiaTheme="minorEastAsia"/>
+          <w:kern w:val="0"/>
+          <w:szCs w:val="24"/>
+        </w:rPr>
+      </w:pPr>
+      <w:r>
+        <w:rPr>
+          <w:rFonts w:eastAsiaTheme="minorEastAsia"/>
+          <w:kern w:val="0"/>
+          <w:szCs w:val="24"/>
+        </w:rPr>
+        <w:t>V</w:t>
+      </w:r>
+      <w:r>
+        <w:rPr>
+          <w:rFonts w:eastAsiaTheme="minorEastAsia"/>
+          <w:kern w:val="0"/>
+          <w:szCs w:val="24"/>
+        </w:rPr>
+        <w:t xml:space="preserve">rednosti </w:t>
+      </w:r>
+      <w:proofErr w:type="spellStart"/>
+      <w:r>
+        <w:rPr>
+          <w:rFonts w:eastAsiaTheme="minorEastAsia"/>
+          <w:kern w:val="0"/>
+          <w:szCs w:val="24"/>
+        </w:rPr>
+        <w:t>piksla</w:t>
+      </w:r>
+      <w:proofErr w:type="spellEnd"/>
+      <w:r>
+        <w:rPr>
+          <w:rFonts w:eastAsiaTheme="minorEastAsia"/>
+          <w:kern w:val="0"/>
+          <w:szCs w:val="24"/>
+        </w:rPr>
+        <w:t xml:space="preserve"> množimo s praštevili</w:t>
+      </w:r>
+      <w:r>
+        <w:rPr>
+          <w:rFonts w:eastAsiaTheme="minorEastAsia"/>
+          <w:kern w:val="0"/>
+          <w:szCs w:val="24"/>
+        </w:rPr>
+        <w:t>,</w:t>
+      </w:r>
+      <w:r>
+        <w:rPr>
+          <w:rFonts w:eastAsiaTheme="minorEastAsia"/>
+          <w:kern w:val="0"/>
+          <w:szCs w:val="24"/>
+        </w:rPr>
+        <w:t xml:space="preserve"> ter delimo z velikostjo tabele. Ostanek, ki ga pri tem dobimo je naša lokacija v tabeli kamor shranimo trenutni </w:t>
+      </w:r>
+      <w:proofErr w:type="spellStart"/>
+      <w:r>
+        <w:rPr>
+          <w:rFonts w:eastAsiaTheme="minorEastAsia"/>
+          <w:kern w:val="0"/>
+          <w:szCs w:val="24"/>
+        </w:rPr>
+        <w:t>piksel</w:t>
+      </w:r>
+      <w:proofErr w:type="spellEnd"/>
+      <w:r>
+        <w:rPr>
+          <w:rFonts w:eastAsiaTheme="minorEastAsia"/>
+          <w:kern w:val="0"/>
+          <w:szCs w:val="24"/>
+        </w:rPr>
+        <w:t>. Namen uporabe praštevil pri izračun</w:t>
+      </w:r>
+      <w:r>
+        <w:rPr>
+          <w:rFonts w:eastAsiaTheme="minorEastAsia"/>
+          <w:kern w:val="0"/>
+          <w:szCs w:val="24"/>
+        </w:rPr>
+        <w:t>u</w:t>
+      </w:r>
+      <w:r>
+        <w:rPr>
+          <w:rFonts w:eastAsiaTheme="minorEastAsia"/>
+          <w:kern w:val="0"/>
+          <w:szCs w:val="24"/>
+        </w:rPr>
+        <w:t xml:space="preserve"> je, da bi s tem kar se da zmanjšali ponavljanje indeksov in </w:t>
+      </w:r>
+      <w:r>
+        <w:rPr>
+          <w:rFonts w:eastAsiaTheme="minorEastAsia"/>
+          <w:kern w:val="0"/>
+          <w:szCs w:val="24"/>
+        </w:rPr>
+        <w:t>tako</w:t>
+      </w:r>
+      <w:r>
+        <w:rPr>
+          <w:rFonts w:eastAsiaTheme="minorEastAsia"/>
+          <w:kern w:val="0"/>
+          <w:szCs w:val="24"/>
+        </w:rPr>
+        <w:t xml:space="preserve"> prekrivanje ter izgubljanje shranjenih vrednosti v tabeli.</w:t>
+      </w:r>
+    </w:p>
+    <w:p>
+      <w:pPr>
+        <w:ind w:left="284" w:right="33"/>
+        <w:rPr>
+          <w:rFonts w:eastAsiaTheme="minorEastAsia"/>
+          <w:kern w:val="0"/>
+          <w:szCs w:val="24"/>
+        </w:rPr>
+      </w:pPr>
+      <w:r>
+        <w:rPr>
+          <w:rFonts w:eastAsiaTheme="minorEastAsia"/>
+          <w:kern w:val="0"/>
+          <w:szCs w:val="24"/>
+        </w:rPr>
+        <w:t xml:space="preserve">V primeru, da je vrednost trenutnega </w:t>
+      </w:r>
+      <w:proofErr w:type="spellStart"/>
+      <w:r>
+        <w:rPr>
+          <w:rFonts w:eastAsiaTheme="minorEastAsia"/>
+          <w:kern w:val="0"/>
+          <w:szCs w:val="24"/>
+        </w:rPr>
+        <w:t>piksla</w:t>
+      </w:r>
+      <w:proofErr w:type="spellEnd"/>
+      <w:r>
+        <w:rPr>
+          <w:rFonts w:eastAsiaTheme="minorEastAsia"/>
+          <w:kern w:val="0"/>
+          <w:szCs w:val="24"/>
+        </w:rPr>
+        <w:t xml:space="preserve"> enaka tej, ki se nahaja v tabeli na lokaciji</w:t>
+      </w:r>
+    </w:p>
+    <w:p>
+      <w:pPr>
+        <w:ind w:right="33"/>
+        <w:rPr>
+          <w:rFonts w:eastAsiaTheme="minorEastAsia"/>
+          <w:kern w:val="0"/>
+          <w:szCs w:val="24"/>
+        </w:rPr>
+      </w:pPr>
+      <w:r>
+        <w:rPr>
+          <w:rFonts w:eastAsiaTheme="minorEastAsia"/>
+          <w:kern w:val="0"/>
+          <w:szCs w:val="24"/>
+        </w:rPr>
+        <w:lastRenderedPageBreak/>
+        <w:t>na katero kaže trenutno izračunan indeks, se uporabi shranjevanje s tem formatom.</w:t>
+      </w:r>
+      <w:r>
+        <w:rPr>
+          <w:rFonts w:eastAsiaTheme="minorEastAsia"/>
+          <w:kern w:val="0"/>
+          <w:szCs w:val="24"/>
+        </w:rPr>
+        <w:t xml:space="preserve"> </w:t>
+      </w:r>
+      <w:r>
+        <w:rPr>
+          <w:rFonts w:eastAsiaTheme="minorEastAsia"/>
+          <w:kern w:val="0"/>
+          <w:szCs w:val="24"/>
+        </w:rPr>
+        <w:t xml:space="preserve">Format sestavlja le en bajt. Prva dva bita sta indikatorja da gre za ta zapis, naslednjih šest pa je namenjeno zapisu vrednosti indeksa. </w:t>
+      </w:r>
+    </w:p>
+    <w:p>
+      <w:pPr>
+        <w:ind w:right="33"/>
+        <w:rPr>
+          <w:rFonts w:eastAsiaTheme="minorEastAsia"/>
+          <w:kern w:val="0"/>
+          <w:szCs w:val="24"/>
+        </w:rPr>
+      </w:pPr>
+      <w:r>
+        <w:rPr>
+          <w:rFonts w:eastAsiaTheme="minorEastAsia"/>
+          <w:kern w:val="0"/>
+          <w:szCs w:val="24"/>
+        </w:rPr>
+        <w:t>Ta omogoča zapis med 0 in 63</w:t>
+      </w:r>
+      <w:r>
+        <w:rPr>
+          <w:rFonts w:eastAsiaTheme="minorEastAsia"/>
+          <w:kern w:val="0"/>
+          <w:szCs w:val="24"/>
+        </w:rPr>
+        <w:t>, torej indekse cele tabele</w:t>
+      </w:r>
+      <w:r>
+        <w:rPr>
+          <w:rFonts w:eastAsiaTheme="minorEastAsia"/>
+          <w:kern w:val="0"/>
+          <w:szCs w:val="24"/>
+        </w:rPr>
+        <w:t xml:space="preserve">. To kasneje dekodirniku pove, da je ta </w:t>
+      </w:r>
+      <w:proofErr w:type="spellStart"/>
+      <w:r>
+        <w:rPr>
+          <w:rFonts w:eastAsiaTheme="minorEastAsia"/>
+          <w:kern w:val="0"/>
+          <w:szCs w:val="24"/>
+        </w:rPr>
+        <w:t>piksel</w:t>
+      </w:r>
+      <w:proofErr w:type="spellEnd"/>
+      <w:r>
+        <w:rPr>
+          <w:rFonts w:eastAsiaTheme="minorEastAsia"/>
+          <w:kern w:val="0"/>
+          <w:szCs w:val="24"/>
+        </w:rPr>
+        <w:t xml:space="preserve"> enak temu na specifičnem indeksu v tabeli. Enako tabelo gradi tudi dekodirnik.</w:t>
+      </w:r>
+    </w:p>
+    <w:p>
+      <w:pPr>
+        <w:keepNext/>
+        <w:ind w:right="33"/>
+        <w:jc w:val="center"/>
+      </w:pPr>
+      <w:r>
+        <w:rPr>
+          <w:noProof/>
+        </w:rPr>
+        <w:drawing>
+          <wp:inline distT="0" distB="0" distL="0" distR="0" wp14:anchorId="3B7B1CE1" wp14:editId="0A960C5F">
+            <wp:extent cx="1706880" cy="825392"/>
+            <wp:effectExtent l="0" t="0" r="7620" b="0"/>
+            <wp:docPr id="989628720" name="Slika 1"/>
+            <wp:cNvGraphicFramePr>
+              <a:graphicFrameLocks xmlns:a="http://schemas.openxmlformats.org/drawingml/2006/main" noChangeAspect="1"/>
+            </wp:cNvGraphicFramePr>
+            <a:graphic xmlns:a="http://schemas.openxmlformats.org/drawingml/2006/main">
+              <a:graphicData uri="http://schemas.openxmlformats.org/drawingml/2006/picture">
+                <pic:pic xmlns:pic="http://schemas.openxmlformats.org/drawingml/2006/picture">
+                  <pic:nvPicPr>
+                    <pic:cNvPr id="989628720" name=""/>
+                    <pic:cNvPicPr/>
+                  </pic:nvPicPr>
+                  <pic:blipFill>
+                    <a:blip r:embed="rId9"/>
+                    <a:stretch>
+                      <a:fillRect/>
+                    </a:stretch>
+                  </pic:blipFill>
+                  <pic:spPr>
+                    <a:xfrm>
+                      <a:off x="0" y="0"/>
+                      <a:ext cx="1719693" cy="831588"/>
+                    </a:xfrm>
+                    <a:prstGeom prst="rect">
+                      <a:avLst/>
+                    </a:prstGeom>
+                  </pic:spPr>
+                </pic:pic>
+              </a:graphicData>
+            </a:graphic>
+          </wp:inline>
+        </w:drawing>
+      </w:r>
+    </w:p>
+    <w:p>
+      <w:pPr>
+        <w:pStyle w:val="Napis"/>
+        <w:jc w:val="center"/>
+      </w:pPr>
+      <w:r>
+        <w:t xml:space="preserve">Slika </w:t>
+      </w:r>
+      <w:r>
+        <w:fldChar w:fldCharType="begin"/>
+      </w:r>
+      <w:r>
+        <w:instrText xml:space="preserve"> STYLEREF 1 \s </w:instrText>
+      </w:r>
+      <w:r>
+        <w:fldChar w:fldCharType="separate"/>
+      </w:r>
+      <w:r>
+        <w:rPr>
+          <w:noProof/>
+        </w:rPr>
+        <w:t>1</w:t>
+      </w:r>
+      <w:r>
+        <w:fldChar w:fldCharType="end"/>
+      </w:r>
+      <w:r>
+        <w:noBreakHyphen/>
+      </w:r>
+      <w:r>
+        <w:fldChar w:fldCharType="begin"/>
+      </w:r>
+      <w:r>
+        <w:instrText xml:space="preserve"> SEQ Slika \* ARABIC \s 1 </w:instrText>
+      </w:r>
+      <w:r>
+        <w:fldChar w:fldCharType="separate"/>
+      </w:r>
+      <w:r>
+        <w:rPr>
+          <w:noProof/>
+        </w:rPr>
+        <w:t>3</w:t>
+      </w:r>
+      <w:r>
+        <w:fldChar w:fldCharType="end"/>
+      </w:r>
+      <w:r>
+        <w:t xml:space="preserve">: </w:t>
+      </w:r>
+      <w:r>
+        <w:t>QOI_OP</w:t>
+      </w:r>
+      <w:r>
+        <w:t>_INDEX</w:t>
+      </w:r>
+      <w:r>
+        <w:t xml:space="preserve"> zapis</w:t>
+      </w:r>
+    </w:p>
+    <w:p>
+      <w:r>
+        <w:t>Pri zapisovanju s to kodno obliko moramo paziti, da se zaporedoma ne pojavita več kot dva takšna zapisa, ki bi kazala na isti indeks. V tem primeru je za zapis potrebno uporabiti drugo obliko (QOI_OP_RUN)</w:t>
+      </w:r>
+    </w:p>
+    <w:p>
+      <w:pPr>
         <w:pStyle w:val="Naslov2"/>
+        <w:ind w:left="284"/>
       </w:pPr>
       <w:r>
         <w:t xml:space="preserve"> </w:t>
       </w:r>
-      <w:bookmarkStart w:id="5" w:name="_Toc166429117"/>
-      <w:r>
-        <w:t>QOI_OP_DIFF</w:t>
+      <w:bookmarkStart w:id="5" w:name="_Toc167036051"/>
+      <w:r>
+        <w:t>QOI_OP_RUN</w:t>
       </w:r>
       <w:bookmarkEnd w:id="5"/>
     </w:p>
     <w:p>
+      <w:r>
+        <w:t xml:space="preserve">Kot je že bilo nekaj omenjeno je ta zapis namenjen shranjevanju večjih enakih zaporednih </w:t>
+      </w:r>
+      <w:proofErr w:type="spellStart"/>
+      <w:r>
+        <w:t>pikslov</w:t>
+      </w:r>
+      <w:proofErr w:type="spellEnd"/>
+      <w:r>
+        <w:t xml:space="preserve">. Pri tem si pomagamo z vrednostjo predhodno obdelanega </w:t>
+      </w:r>
+      <w:proofErr w:type="spellStart"/>
+      <w:r>
+        <w:t>piksla</w:t>
+      </w:r>
+      <w:proofErr w:type="spellEnd"/>
+      <w:r>
+        <w:t xml:space="preserve">. Če sta trenuten in prejšnji enaka začnemo s štetjem. To izvajamo toliko časa dokler </w:t>
+      </w:r>
+      <w:proofErr w:type="spellStart"/>
+      <w:r>
+        <w:t>piksel</w:t>
+      </w:r>
+      <w:proofErr w:type="spellEnd"/>
+      <w:r>
+        <w:t xml:space="preserve"> ni več enak prejšnjemu oziroma je število zaporednih doseglo vrednost 62. S to vrednostjo smo omejeni zaradi binarnega zapisa tega koda. Vrednost 63 ima binarni zapis 0b11111110, kar se ujema z zapisom QOI_OP_RGB, vrednost 64 pa se zapiše binarno kot ob11111111, kar se ujema z indikatorjem za QOI_OP_RGBA zapis. S tem bi naredili v kodu napako in dekodiranje ne bi bilo več možno. </w:t>
+      </w:r>
+    </w:p>
+    <w:p>
+      <w:r>
+        <w:t xml:space="preserve">Dodatni pogoj, ki ga je potrebno upoštevati v programu in ni posebej opisan v navodilih je konec slike. V primeru, da dosežemo konec slike in </w:t>
+      </w:r>
+      <w:r>
+        <w:t>se izvaja RUN zapis oz. štetje je potrebno ob koncu vrednosti shranit, saj v nasprotnem primeru izgubimo podatke.</w:t>
+      </w:r>
+    </w:p>
+    <w:p>
+      <w:pPr>
+        <w:keepNext/>
+        <w:jc w:val="center"/>
+      </w:pPr>
+      <w:r>
+        <w:rPr>
+          <w:noProof/>
+        </w:rPr>
+        <w:drawing>
+          <wp:inline distT="0" distB="0" distL="0" distR="0" wp14:anchorId="6D2CCB00" wp14:editId="15728D71">
+            <wp:extent cx="1691640" cy="849791"/>
+            <wp:effectExtent l="0" t="0" r="3810" b="7620"/>
+            <wp:docPr id="1025070905" name="Slika 1"/>
+            <wp:cNvGraphicFramePr>
+              <a:graphicFrameLocks xmlns:a="http://schemas.openxmlformats.org/drawingml/2006/main" noChangeAspect="1"/>
+            </wp:cNvGraphicFramePr>
+            <a:graphic xmlns:a="http://schemas.openxmlformats.org/drawingml/2006/main">
+              <a:graphicData uri="http://schemas.openxmlformats.org/drawingml/2006/picture">
+                <pic:pic xmlns:pic="http://schemas.openxmlformats.org/drawingml/2006/picture">
+                  <pic:nvPicPr>
+                    <pic:cNvPr id="1025070905" name=""/>
+                    <pic:cNvPicPr/>
+                  </pic:nvPicPr>
+                  <pic:blipFill>
+                    <a:blip r:embed="rId10"/>
+                    <a:stretch>
+                      <a:fillRect/>
+                    </a:stretch>
+                  </pic:blipFill>
+                  <pic:spPr>
+                    <a:xfrm>
+                      <a:off x="0" y="0"/>
+                      <a:ext cx="1700942" cy="854464"/>
+                    </a:xfrm>
+                    <a:prstGeom prst="rect">
+                      <a:avLst/>
+                    </a:prstGeom>
+                  </pic:spPr>
+                </pic:pic>
+              </a:graphicData>
+            </a:graphic>
+          </wp:inline>
+        </w:drawing>
+      </w:r>
+    </w:p>
+    <w:p>
+      <w:pPr>
+        <w:pStyle w:val="Napis"/>
+        <w:jc w:val="center"/>
+        <w:rPr>
+          <w:color w:val="auto"/>
+          <w:sz w:val="20"/>
+          <w:szCs w:val="20"/>
+        </w:rPr>
+      </w:pPr>
+      <w:r>
+        <w:rPr>
+          <w:color w:val="auto"/>
+          <w:sz w:val="20"/>
+          <w:szCs w:val="20"/>
+        </w:rPr>
+        <w:t xml:space="preserve">Slika </w:t>
+      </w:r>
+      <w:r>
+        <w:rPr>
+          <w:color w:val="auto"/>
+          <w:sz w:val="20"/>
+          <w:szCs w:val="20"/>
+        </w:rPr>
+        <w:fldChar w:fldCharType="begin"/>
+      </w:r>
+      <w:r>
+        <w:rPr>
+          <w:color w:val="auto"/>
+          <w:sz w:val="20"/>
+          <w:szCs w:val="20"/>
+        </w:rPr>
+        <w:instrText xml:space="preserve"> STYLEREF 1 \s </w:instrText>
+      </w:r>
+      <w:r>
+        <w:rPr>
+          <w:color w:val="auto"/>
+          <w:sz w:val="20"/>
+          <w:szCs w:val="20"/>
+        </w:rPr>
+        <w:fldChar w:fldCharType="separate"/>
+      </w:r>
+      <w:r>
+        <w:rPr>
+          <w:noProof/>
+          <w:color w:val="auto"/>
+          <w:sz w:val="20"/>
+          <w:szCs w:val="20"/>
+        </w:rPr>
+        <w:t>1</w:t>
+      </w:r>
+      <w:r>
+        <w:rPr>
+          <w:color w:val="auto"/>
+          <w:sz w:val="20"/>
+          <w:szCs w:val="20"/>
+        </w:rPr>
+        <w:fldChar w:fldCharType="end"/>
+      </w:r>
+      <w:r>
+        <w:rPr>
+          <w:color w:val="auto"/>
+          <w:sz w:val="20"/>
+          <w:szCs w:val="20"/>
+        </w:rPr>
+        <w:noBreakHyphen/>
+      </w:r>
+      <w:r>
+        <w:rPr>
+          <w:color w:val="auto"/>
+          <w:sz w:val="20"/>
+          <w:szCs w:val="20"/>
+        </w:rPr>
+        <w:fldChar w:fldCharType="begin"/>
+      </w:r>
+      <w:r>
+        <w:rPr>
+          <w:color w:val="auto"/>
+          <w:sz w:val="20"/>
+          <w:szCs w:val="20"/>
+        </w:rPr>
+        <w:instrText xml:space="preserve"> SEQ Slika \* ARABIC \s 1 </w:instrText>
+      </w:r>
+      <w:r>
+        <w:rPr>
+          <w:color w:val="auto"/>
+          <w:sz w:val="20"/>
+          <w:szCs w:val="20"/>
+        </w:rPr>
+        <w:fldChar w:fldCharType="separate"/>
+      </w:r>
+      <w:r>
+        <w:rPr>
+          <w:noProof/>
+          <w:color w:val="auto"/>
+          <w:sz w:val="20"/>
+          <w:szCs w:val="20"/>
+        </w:rPr>
+        <w:t>4</w:t>
+      </w:r>
+      <w:r>
+        <w:rPr>
+          <w:color w:val="auto"/>
+          <w:sz w:val="20"/>
+          <w:szCs w:val="20"/>
+        </w:rPr>
+        <w:fldChar w:fldCharType="end"/>
+      </w:r>
+      <w:r>
+        <w:rPr>
+          <w:color w:val="auto"/>
+          <w:sz w:val="20"/>
+          <w:szCs w:val="20"/>
+        </w:rPr>
+        <w:t>: QOI_OP_RUN zapis</w:t>
+      </w:r>
+    </w:p>
+    <w:p>
       <w:pPr>
         <w:pStyle w:val="Naslov2"/>
       </w:pPr>
       <w:r>
         <w:t xml:space="preserve"> </w:t>
       </w:r>
-      <w:bookmarkStart w:id="6" w:name="_Toc166429118"/>
-      <w:r>
-        <w:t>QOI_OP_LUMA</w:t>
+      <w:bookmarkStart w:id="6" w:name="_Toc167036052"/>
+      <w:r>
+        <w:t>QOI_OP_</w:t>
+      </w:r>
+      <w:r>
+        <w:t>DIFF</w:t>
       </w:r>
       <w:bookmarkEnd w:id="6"/>
     </w:p>
     <w:p>
       <w:pPr>
+        <w:ind w:left="360"/>
+      </w:pPr>
+      <w:r>
+        <w:t>Osnoven pogoj za izvajanje tega zapisa je, da sta v primeru RGBA</w:t>
+      </w:r>
+      <w:r>
+        <w:t xml:space="preserve"> formata</w:t>
+      </w:r>
+      <w:r>
+        <w:t xml:space="preserve"> slike </w:t>
+      </w:r>
+      <w:r>
+        <w:t xml:space="preserve">alfa vrednosti trenutnega in predhodnega </w:t>
+      </w:r>
+      <w:proofErr w:type="spellStart"/>
+      <w:r>
+        <w:t>piksla</w:t>
+      </w:r>
+      <w:proofErr w:type="spellEnd"/>
+      <w:r>
+        <w:t xml:space="preserve"> enaki. Če gre za sliko z zapisom RGB ta pogoj ni pomemben. </w:t>
+      </w:r>
+    </w:p>
+    <w:p>
+      <w:pPr>
+        <w:ind w:left="360"/>
+      </w:pPr>
+      <w:r>
+        <w:t xml:space="preserve">Zapis sestavlja en bajt. Prva dva bita sta ponovno indikator, da gre za ta zapis. Ostalih šest bajtov se deli v tri v pare. Vsak od parov je namenjen zapisu razlike posamezne barve </w:t>
+      </w:r>
+      <w:proofErr w:type="spellStart"/>
+      <w:r>
+        <w:t>piksla</w:t>
+      </w:r>
+      <w:proofErr w:type="spellEnd"/>
+      <w:r>
+        <w:t xml:space="preserve">. Da se zapis izvede je potreben še dodaten pogoj. Trenutni </w:t>
+      </w:r>
+      <w:proofErr w:type="spellStart"/>
+      <w:r>
+        <w:t>piksel</w:t>
+      </w:r>
+      <w:proofErr w:type="spellEnd"/>
+      <w:r>
+        <w:t xml:space="preserve"> se od predhodnega za vse tri barve posebe</w:t>
+      </w:r>
+      <w:r>
+        <w:t>j</w:t>
+      </w:r>
+      <w:r>
+        <w:t xml:space="preserve"> ne</w:t>
+      </w:r>
+      <w:r>
+        <w:t xml:space="preserve"> sme</w:t>
+      </w:r>
+      <w:r>
+        <w:t xml:space="preserve"> </w:t>
+      </w:r>
+      <w:r>
+        <w:t>razlikovati</w:t>
+      </w:r>
+      <w:r>
+        <w:t xml:space="preserve"> za manj kot 2 ali več kot 1 vrednost. Ker negativnih vrednosti</w:t>
+      </w:r>
+      <w:r>
+        <w:t xml:space="preserve"> razlik</w:t>
+      </w:r>
+      <w:r>
+        <w:t xml:space="preserve"> ne moremo zapisat na ta način se </w:t>
+      </w:r>
+      <w:r>
+        <w:t>razliki</w:t>
+      </w:r>
+      <w:r>
+        <w:t xml:space="preserve"> prišteje dva, kar nam na koncu za posamezno barvo poda vrednost med 0 in 3.</w:t>
+      </w:r>
+    </w:p>
+    <w:p>
+      <w:pPr>
+        <w:ind w:left="360"/>
+      </w:pPr>
+      <w:r>
+        <w:t>V primeru, da je razlika ustrezna vendar sta vrednosti na primer 1 in 255 je potrebno pri računanju upoštevati tako imenovan »</w:t>
+      </w:r>
+      <w:proofErr w:type="spellStart"/>
+      <w:r>
+        <w:t>overflow</w:t>
+      </w:r>
+      <w:proofErr w:type="spellEnd"/>
+      <w:r>
+        <w:t>«.</w:t>
+      </w:r>
+    </w:p>
+    <w:p>
+      <w:pPr>
+        <w:keepNext/>
+        <w:ind w:left="360"/>
+        <w:jc w:val="center"/>
+      </w:pPr>
+      <w:r>
+        <w:rPr>
+          <w:noProof/>
+        </w:rPr>
+        <w:drawing>
+          <wp:inline distT="0" distB="0" distL="0" distR="0" wp14:anchorId="3F7B5FA9" wp14:editId="6FE42EDF">
+            <wp:extent cx="1691640" cy="830010"/>
+            <wp:effectExtent l="0" t="0" r="3810" b="8255"/>
+            <wp:docPr id="1669714309" name="Slika 1"/>
+            <wp:cNvGraphicFramePr>
+              <a:graphicFrameLocks xmlns:a="http://schemas.openxmlformats.org/drawingml/2006/main" noChangeAspect="1"/>
+            </wp:cNvGraphicFramePr>
+            <a:graphic xmlns:a="http://schemas.openxmlformats.org/drawingml/2006/main">
+              <a:graphicData uri="http://schemas.openxmlformats.org/drawingml/2006/picture">
+                <pic:pic xmlns:pic="http://schemas.openxmlformats.org/drawingml/2006/picture">
+                  <pic:nvPicPr>
+                    <pic:cNvPr id="1669714309" name=""/>
+                    <pic:cNvPicPr/>
+                  </pic:nvPicPr>
+                  <pic:blipFill>
+                    <a:blip r:embed="rId11"/>
+                    <a:stretch>
+                      <a:fillRect/>
+                    </a:stretch>
+                  </pic:blipFill>
+                  <pic:spPr>
+                    <a:xfrm>
+                      <a:off x="0" y="0"/>
+                      <a:ext cx="1703961" cy="836055"/>
+                    </a:xfrm>
+                    <a:prstGeom prst="rect">
+                      <a:avLst/>
+                    </a:prstGeom>
+                  </pic:spPr>
+                </pic:pic>
+              </a:graphicData>
+            </a:graphic>
+          </wp:inline>
+        </w:drawing>
+      </w:r>
+    </w:p>
+    <w:p>
+      <w:pPr>
+        <w:pStyle w:val="Napis"/>
+        <w:jc w:val="center"/>
+        <w:rPr>
+          <w:color w:val="auto"/>
+          <w:sz w:val="20"/>
+          <w:szCs w:val="20"/>
+        </w:rPr>
+      </w:pPr>
+      <w:r>
+        <w:rPr>
+          <w:color w:val="auto"/>
+          <w:sz w:val="20"/>
+          <w:szCs w:val="20"/>
+        </w:rPr>
+        <w:t xml:space="preserve">      </w:t>
+      </w:r>
+      <w:r>
+        <w:rPr>
+          <w:color w:val="auto"/>
+          <w:sz w:val="20"/>
+          <w:szCs w:val="20"/>
+        </w:rPr>
+        <w:t xml:space="preserve">Slika </w:t>
+      </w:r>
+      <w:r>
+        <w:rPr>
+          <w:color w:val="auto"/>
+          <w:sz w:val="20"/>
+          <w:szCs w:val="20"/>
+        </w:rPr>
+        <w:fldChar w:fldCharType="begin"/>
+      </w:r>
+      <w:r>
+        <w:rPr>
+          <w:color w:val="auto"/>
+          <w:sz w:val="20"/>
+          <w:szCs w:val="20"/>
+        </w:rPr>
+        <w:instrText xml:space="preserve"> STYLEREF 1 \s </w:instrText>
+      </w:r>
+      <w:r>
+        <w:rPr>
+          <w:color w:val="auto"/>
+          <w:sz w:val="20"/>
+          <w:szCs w:val="20"/>
+        </w:rPr>
+        <w:fldChar w:fldCharType="separate"/>
+      </w:r>
+      <w:r>
+        <w:rPr>
+          <w:noProof/>
+          <w:color w:val="auto"/>
+          <w:sz w:val="20"/>
+          <w:szCs w:val="20"/>
+        </w:rPr>
+        <w:t>1</w:t>
+      </w:r>
+      <w:r>
+        <w:rPr>
+          <w:color w:val="auto"/>
+          <w:sz w:val="20"/>
+          <w:szCs w:val="20"/>
+        </w:rPr>
+        <w:fldChar w:fldCharType="end"/>
+      </w:r>
+      <w:r>
+        <w:rPr>
+          <w:color w:val="auto"/>
+          <w:sz w:val="20"/>
+          <w:szCs w:val="20"/>
+        </w:rPr>
+        <w:noBreakHyphen/>
+      </w:r>
+      <w:r>
+        <w:rPr>
+          <w:color w:val="auto"/>
+          <w:sz w:val="20"/>
+          <w:szCs w:val="20"/>
+        </w:rPr>
+        <w:fldChar w:fldCharType="begin"/>
+      </w:r>
+      <w:r>
+        <w:rPr>
+          <w:color w:val="auto"/>
+          <w:sz w:val="20"/>
+          <w:szCs w:val="20"/>
+        </w:rPr>
+        <w:instrText xml:space="preserve"> SEQ Slika \* ARABIC \s 1 </w:instrText>
+      </w:r>
+      <w:r>
+        <w:rPr>
+          <w:color w:val="auto"/>
+          <w:sz w:val="20"/>
+          <w:szCs w:val="20"/>
+        </w:rPr>
+        <w:fldChar w:fldCharType="separate"/>
+      </w:r>
+      <w:r>
+        <w:rPr>
+          <w:noProof/>
+          <w:color w:val="auto"/>
+          <w:sz w:val="20"/>
+          <w:szCs w:val="20"/>
+        </w:rPr>
+        <w:t>5</w:t>
+      </w:r>
+      <w:r>
+        <w:rPr>
+          <w:color w:val="auto"/>
+          <w:sz w:val="20"/>
+          <w:szCs w:val="20"/>
+        </w:rPr>
+        <w:fldChar w:fldCharType="end"/>
+      </w:r>
+      <w:r>
+        <w:rPr>
+          <w:color w:val="auto"/>
+          <w:sz w:val="20"/>
+          <w:szCs w:val="20"/>
+        </w:rPr>
+        <w:t>: QOI_OP_DIFF zapis</w:t>
+      </w:r>
+    </w:p>
+    <w:p>
+      <w:pPr>
         <w:pStyle w:val="Naslov2"/>
       </w:pPr>
       <w:r>
         <w:t xml:space="preserve"> </w:t>
       </w:r>
-      <w:bookmarkStart w:id="7" w:name="_Toc166429119"/>
-      <w:r>
-        <w:t>QOI_OP_RUN</w:t>
+      <w:bookmarkStart w:id="7" w:name="_Toc167036053"/>
+      <w:r>
+        <w:t>QOI_OP_</w:t>
+      </w:r>
+      <w:r>
+        <w:t>LUMA</w:t>
       </w:r>
       <w:bookmarkEnd w:id="7"/>
+    </w:p>
+    <w:p>
+      <w:pPr>
+        <w:ind w:left="426"/>
+      </w:pPr>
+      <w:r>
+        <w:t>Zapis je podoben prejšnjemu, le da upošteva drugačne pogoje in zahteva daljši izračun zapisanih vrednosti.</w:t>
+      </w:r>
+      <w:r>
+        <w:t xml:space="preserve"> Upošteva tudi občutljivost človeškega očesa saj daje prednost zeleni barvi. </w:t>
+      </w:r>
+    </w:p>
+    <w:p>
+      <w:pPr>
+        <w:ind w:left="426"/>
+      </w:pPr>
+    </w:p>
+    <w:p>
+      <w:r>
+        <w:lastRenderedPageBreak/>
+        <w:t xml:space="preserve">Za izvedbo zapisa </w:t>
+      </w:r>
+      <w:r>
+        <w:t>moramo upoštevati enako alfa vrednost trenutnega in</w:t>
+      </w:r>
+      <w:r>
+        <w:t xml:space="preserve"> </w:t>
+      </w:r>
+      <w:r>
+        <w:t xml:space="preserve">predhodnega </w:t>
+      </w:r>
+      <w:proofErr w:type="spellStart"/>
+      <w:r>
+        <w:t>piksla</w:t>
+      </w:r>
+      <w:proofErr w:type="spellEnd"/>
+      <w:r>
+        <w:t xml:space="preserve"> in ustrezno razliko za posamezno barvo. Rdeča in modra barva morata biti od prejšnje vrednosti manjša od 7 in večja od -8, zelena pa manjša od 31 ter večja od -32.</w:t>
+      </w:r>
+    </w:p>
+    <w:p>
+      <w:r>
+        <w:t xml:space="preserve">Če je pogoj izpolnjen je najprej potrebno izračunati razlike med barvami. Vrednosti zelene barve se prišteje 32, s čimer dobimo pozitivno vrednost, ki jo lahko shranimo. To zapišemo v zadnjih 6 bitov prvega bajta. Ravno tako kot pri ostalih zapisih sta tudi pri tem prva dva bita namenjena oznaki zapisa. Za zapis razlike modre in rdeče barve </w:t>
+      </w:r>
+      <w:r>
+        <w:t xml:space="preserve">trenutnega in predhodnega </w:t>
+      </w:r>
+      <w:proofErr w:type="spellStart"/>
+      <w:r>
+        <w:t>piksla</w:t>
+      </w:r>
+      <w:proofErr w:type="spellEnd"/>
+      <w:r>
+        <w:t xml:space="preserve"> </w:t>
+      </w:r>
+      <w:r>
+        <w:t>potrebujemo izvesti še naslednji izračun.</w:t>
+      </w:r>
+    </w:p>
+    <w:p>
+      <w:pPr>
+        <w:ind w:left="426" w:right="459"/>
+        <w:rPr>
+          <w:rFonts w:eastAsiaTheme="minorEastAsia"/>
+        </w:rPr>
+      </w:pPr>
+      <m:oMathPara>
+        <m:oMath>
+          <m:r>
+            <w:rPr>
+              <w:rFonts w:ascii="Cambria Math" w:hAnsi="Cambria Math"/>
+            </w:rPr>
+            <m:t>∆Red</m:t>
+          </m:r>
+          <m:r>
+            <w:rPr>
+              <w:rFonts w:ascii="Cambria Math" w:hAnsi="Cambria Math"/>
+            </w:rPr>
+            <m:t>∆</m:t>
+          </m:r>
+          <m:r>
+            <w:rPr>
+              <w:rFonts w:ascii="Cambria Math" w:hAnsi="Cambria Math"/>
+            </w:rPr>
+            <m:t>Greed=</m:t>
+          </m:r>
+          <m:r>
+            <w:rPr>
+              <w:rFonts w:ascii="Cambria Math" w:hAnsi="Cambria Math"/>
+            </w:rPr>
+            <m:t>∆Red</m:t>
+          </m:r>
+          <m:r>
+            <w:rPr>
+              <w:rFonts w:ascii="Cambria Math" w:hAnsi="Cambria Math"/>
+            </w:rPr>
+            <m:t xml:space="preserve">- </m:t>
+          </m:r>
+          <m:r>
+            <w:rPr>
+              <w:rFonts w:ascii="Cambria Math" w:hAnsi="Cambria Math"/>
+            </w:rPr>
+            <m:t>∆Greed</m:t>
+          </m:r>
+        </m:oMath>
+      </m:oMathPara>
+    </w:p>
+    <w:p>
+      <w:pPr>
+        <w:ind w:left="284" w:right="317"/>
+      </w:pPr>
+      <m:oMathPara>
+        <m:oMath>
+          <m:r>
+            <w:rPr>
+              <w:rFonts w:ascii="Cambria Math" w:hAnsi="Cambria Math"/>
+            </w:rPr>
+            <m:t>∆</m:t>
+          </m:r>
+          <m:r>
+            <w:rPr>
+              <w:rFonts w:ascii="Cambria Math" w:hAnsi="Cambria Math"/>
+            </w:rPr>
+            <m:t>Blue</m:t>
+          </m:r>
+          <m:r>
+            <w:rPr>
+              <w:rFonts w:ascii="Cambria Math" w:hAnsi="Cambria Math"/>
+            </w:rPr>
+            <m:t>∆Greed=∆</m:t>
+          </m:r>
+          <m:r>
+            <w:rPr>
+              <w:rFonts w:ascii="Cambria Math" w:hAnsi="Cambria Math"/>
+            </w:rPr>
+            <m:t>Blue</m:t>
+          </m:r>
+          <m:r>
+            <w:rPr>
+              <w:rFonts w:ascii="Cambria Math" w:hAnsi="Cambria Math"/>
+            </w:rPr>
+            <m:t>- ∆Greed</m:t>
+          </m:r>
+        </m:oMath>
+      </m:oMathPara>
+    </w:p>
+    <w:p>
+      <w:pPr>
+        <w:rPr>
+          <w:rFonts w:eastAsiaTheme="minorEastAsia"/>
+        </w:rPr>
+      </w:pPr>
+      <w:r>
+        <w:rPr>
+          <w:rFonts w:eastAsiaTheme="minorEastAsia"/>
+        </w:rPr>
+        <w:t>Izračunani vrednosti je mogoče shraniti v en bajt, torej 4 bite za posamezno vrednost. Tako celoten zapis kodiranja zavzame dva bajta.</w:t>
+      </w:r>
+    </w:p>
+    <w:p>
+      <w:pPr>
+        <w:keepNext/>
+        <w:ind w:left="142"/>
+      </w:pPr>
+      <w:r>
+        <w:rPr>
+          <w:noProof/>
+        </w:rPr>
+        <w:drawing>
+          <wp:inline distT="0" distB="0" distL="0" distR="0" wp14:anchorId="52F255B5" wp14:editId="5BFB4B42">
+            <wp:extent cx="2468880" cy="654019"/>
+            <wp:effectExtent l="0" t="0" r="0" b="0"/>
+            <wp:docPr id="170307883" name="Slika 1"/>
+            <wp:cNvGraphicFramePr>
+              <a:graphicFrameLocks xmlns:a="http://schemas.openxmlformats.org/drawingml/2006/main" noChangeAspect="1"/>
+            </wp:cNvGraphicFramePr>
+            <a:graphic xmlns:a="http://schemas.openxmlformats.org/drawingml/2006/main">
+              <a:graphicData uri="http://schemas.openxmlformats.org/drawingml/2006/picture">
+                <pic:pic xmlns:pic="http://schemas.openxmlformats.org/drawingml/2006/picture">
+                  <pic:nvPicPr>
+                    <pic:cNvPr id="170307883" name=""/>
+                    <pic:cNvPicPr/>
+                  </pic:nvPicPr>
+                  <pic:blipFill>
+                    <a:blip r:embed="rId12"/>
+                    <a:stretch>
+                      <a:fillRect/>
+                    </a:stretch>
+                  </pic:blipFill>
+                  <pic:spPr>
+                    <a:xfrm>
+                      <a:off x="0" y="0"/>
+                      <a:ext cx="2476936" cy="656153"/>
+                    </a:xfrm>
+                    <a:prstGeom prst="rect">
+                      <a:avLst/>
+                    </a:prstGeom>
+                  </pic:spPr>
+                </pic:pic>
+              </a:graphicData>
+            </a:graphic>
+          </wp:inline>
+        </w:drawing>
+      </w:r>
+    </w:p>
+    <w:p>
+      <w:pPr>
+        <w:pStyle w:val="Napis"/>
+        <w:jc w:val="center"/>
+        <w:rPr>
+          <w:rFonts w:eastAsiaTheme="minorEastAsia"/>
+          <w:i w:val="0"/>
+          <w:color w:val="auto"/>
+          <w:sz w:val="20"/>
+          <w:szCs w:val="20"/>
+        </w:rPr>
+      </w:pPr>
+      <w:r>
+        <w:rPr>
+          <w:color w:val="auto"/>
+          <w:sz w:val="20"/>
+          <w:szCs w:val="20"/>
+        </w:rPr>
+        <w:t xml:space="preserve">Slika </w:t>
+      </w:r>
+      <w:r>
+        <w:rPr>
+          <w:color w:val="auto"/>
+          <w:sz w:val="20"/>
+          <w:szCs w:val="20"/>
+        </w:rPr>
+        <w:fldChar w:fldCharType="begin"/>
+      </w:r>
+      <w:r>
+        <w:rPr>
+          <w:color w:val="auto"/>
+          <w:sz w:val="20"/>
+          <w:szCs w:val="20"/>
+        </w:rPr>
+        <w:instrText xml:space="preserve"> STYLEREF 1 \s </w:instrText>
+      </w:r>
+      <w:r>
+        <w:rPr>
+          <w:color w:val="auto"/>
+          <w:sz w:val="20"/>
+          <w:szCs w:val="20"/>
+        </w:rPr>
+        <w:fldChar w:fldCharType="separate"/>
+      </w:r>
+      <w:r>
+        <w:rPr>
+          <w:noProof/>
+          <w:color w:val="auto"/>
+          <w:sz w:val="20"/>
+          <w:szCs w:val="20"/>
+        </w:rPr>
+        <w:t>1</w:t>
+      </w:r>
+      <w:r>
+        <w:rPr>
+          <w:color w:val="auto"/>
+          <w:sz w:val="20"/>
+          <w:szCs w:val="20"/>
+        </w:rPr>
+        <w:fldChar w:fldCharType="end"/>
+      </w:r>
+      <w:r>
+        <w:rPr>
+          <w:color w:val="auto"/>
+          <w:sz w:val="20"/>
+          <w:szCs w:val="20"/>
+        </w:rPr>
+        <w:noBreakHyphen/>
+      </w:r>
+      <w:r>
+        <w:rPr>
+          <w:color w:val="auto"/>
+          <w:sz w:val="20"/>
+          <w:szCs w:val="20"/>
+        </w:rPr>
+        <w:fldChar w:fldCharType="begin"/>
+      </w:r>
+      <w:r>
+        <w:rPr>
+          <w:color w:val="auto"/>
+          <w:sz w:val="20"/>
+          <w:szCs w:val="20"/>
+        </w:rPr>
+        <w:instrText xml:space="preserve"> SEQ Slika \* ARABIC \s 1 </w:instrText>
+      </w:r>
+      <w:r>
+        <w:rPr>
+          <w:color w:val="auto"/>
+          <w:sz w:val="20"/>
+          <w:szCs w:val="20"/>
+        </w:rPr>
+        <w:fldChar w:fldCharType="separate"/>
+      </w:r>
+      <w:r>
+        <w:rPr>
+          <w:noProof/>
+          <w:color w:val="auto"/>
+          <w:sz w:val="20"/>
+          <w:szCs w:val="20"/>
+        </w:rPr>
+        <w:t>6</w:t>
+      </w:r>
+      <w:r>
+        <w:rPr>
+          <w:color w:val="auto"/>
+          <w:sz w:val="20"/>
+          <w:szCs w:val="20"/>
+        </w:rPr>
+        <w:fldChar w:fldCharType="end"/>
+      </w:r>
+      <w:r>
+        <w:rPr>
+          <w:color w:val="auto"/>
+          <w:sz w:val="20"/>
+          <w:szCs w:val="20"/>
+        </w:rPr>
+        <w:t>: QOI_OP_LUMA zapis</w:t>
+      </w:r>
+    </w:p>
+    <w:p>
+      <w:pPr>
+        <w:ind w:left="426"/>
+      </w:pPr>
+    </w:p>
+    <w:p>
+      <w:pPr>
+        <w:ind w:left="426"/>
+      </w:pPr>
+    </w:p>
+    <w:p>
+      <w:pPr>
+        <w:ind w:left="426"/>
+      </w:pPr>
     </w:p>
     <w:p>
       <w:pPr>
@@ -2210,7 +4156,7 @@
         <w:pStyle w:val="Naslov1"/>
         <w:ind w:left="426"/>
       </w:pPr>
-      <w:bookmarkStart w:id="8" w:name="_Toc166429120"/>
+      <w:bookmarkStart w:id="8" w:name="_Toc167036054"/>
       <w:r>
         <w:t>Dekodirnik</w:t>
       </w:r>
@@ -2222,7 +4168,7 @@
         <w:pStyle w:val="Naslov1"/>
         <w:ind w:left="426"/>
       </w:pPr>
-      <w:bookmarkStart w:id="9" w:name="_Toc166429121"/>
+      <w:bookmarkStart w:id="9" w:name="_Toc167036055"/>
       <w:r>
         <w:t>Vrednotenje</w:t>
       </w:r>
@@ -2233,7 +4179,7 @@
         <w:pStyle w:val="Naslov1"/>
         <w:ind w:left="426"/>
       </w:pPr>
-      <w:bookmarkStart w:id="10" w:name="_Toc166429122"/>
+      <w:bookmarkStart w:id="10" w:name="_Toc167036056"/>
       <w:r>
         <w:t>Zaključek</w:t>
       </w:r>
@@ -2251,14 +4197,14 @@
           <w:rFonts w:cs="Times New Roman"/>
           <w:szCs w:val="24"/>
         </w:rPr>
-        <w:t xml:space="preserve">V nalogi smo spoznali tako kompresijo kot dekompresijo datotek z algoritmom LWZ. </w:t>
+        <w:t xml:space="preserve">V nalogi smo spoznali tako kompresijo kot dekompresijo datotek z algoritmom LWZ. Hkrati je naloga od nas zahtevala ustrezno računanje uspešnosti kompresije katera se </w:t>
       </w:r>
       <w:r>
         <w:rPr>
           <w:rFonts w:cs="Times New Roman"/>
           <w:szCs w:val="24"/>
         </w:rPr>
-        <w:t>Hkrati je naloga od nas zahtevala ustrezno računanje uspešnosti kompresije katera se glede na velikost datoteke spreminja. To prikazuje tudi graf s slike 2-1, ki prikazuje padanje nivoja kompresije saj se v besedilu začne več vsebine ponavljati in s tem se to lahko optimalnejše zapiše. Hkrati sem algoritem preizkusil tudi na različnih datotekah tako »surovih« kot shranjenih v bolj optimalnih oblikah, kar mi je podalo zanimive rezultate.</w:t>
+        <w:t>glede na velikost datoteke spreminja. To prikazuje tudi graf s slike 2-1, ki prikazuje padanje nivoja kompresije saj se v besedilu začne več vsebine ponavljati in s tem se to lahko optimalnejše zapiše. Hkrati sem algoritem preizkusil tudi na različnih datotekah tako »surovih« kot shranjenih v bolj optimalnih oblikah, kar mi je podalo zanimive rezultate.</w:t>
       </w:r>
     </w:p>
     <w:p>
@@ -2277,7 +4223,7 @@
           <w:b w:val="0"/>
         </w:rPr>
       </w:pPr>
-      <w:bookmarkStart w:id="11" w:name="_Toc166429123"/>
+      <w:bookmarkStart w:id="11" w:name="_Toc167036057"/>
       <w:r>
         <w:t>Reference</w:t>
       </w:r>
@@ -2330,7 +4276,23 @@
           <w:rFonts w:cs="Times New Roman"/>
           <w:szCs w:val="24"/>
         </w:rPr>
-        <w:t>Spletni forumi za uporabo python funkcij</w:t>
+        <w:t xml:space="preserve">Spletni forumi za uporabo </w:t>
+      </w:r>
+      <w:proofErr w:type="spellStart"/>
+      <w:r>
+        <w:rPr>
+          <w:rFonts w:cs="Times New Roman"/>
+          <w:szCs w:val="24"/>
+        </w:rPr>
+        <w:t>python</w:t>
+      </w:r>
+      <w:proofErr w:type="spellEnd"/>
+      <w:r>
+        <w:rPr>
+          <w:rFonts w:cs="Times New Roman"/>
+          <w:szCs w:val="24"/>
+        </w:rPr>
+        <w:t xml:space="preserve"> funkcij</w:t>
       </w:r>
     </w:p>
     <w:p>
@@ -2343,12 +4305,21 @@
         <w:ind w:left="0" w:firstLine="0"/>
         <w:jc w:val="left"/>
       </w:pPr>
+      <w:proofErr w:type="spellStart"/>
       <w:r>
         <w:rPr>
           <w:rFonts w:cs="Times New Roman"/>
           <w:szCs w:val="24"/>
         </w:rPr>
-        <w:t>ChatGPT za razlago nekaterih pojmov</w:t>
+        <w:t>ChatGPT</w:t>
+      </w:r>
+      <w:proofErr w:type="spellEnd"/>
+      <w:r>
+        <w:rPr>
+          <w:rFonts w:cs="Times New Roman"/>
+          <w:szCs w:val="24"/>
+        </w:rPr>
+        <w:t xml:space="preserve"> za razlago nekaterih pojmov</w:t>
       </w:r>
       <w:r>
         <w:rPr>
@@ -2388,7 +4359,7 @@
       <w:r>
         <w:t xml:space="preserve">: </w:t>
       </w:r>
-      <w:hyperlink r:id="rId7" w:history="1">
+      <w:hyperlink r:id="rId13" w:history="1">
         <w:r>
           <w:rPr>
             <w:rStyle w:val="Hiperpovezava"/>
@@ -2412,7 +4383,7 @@
       <w:r>
         <w:t xml:space="preserve">Implementacija QOI dekodirnika: </w:t>
       </w:r>
-      <w:hyperlink r:id="rId8" w:history="1">
+      <w:hyperlink r:id="rId14" w:history="1">
         <w:r>
           <w:rPr>
             <w:rStyle w:val="Hiperpovezava"/>
@@ -2433,10 +4404,15 @@
         <w:ind w:left="0" w:firstLine="0"/>
         <w:jc w:val="left"/>
       </w:pPr>
-      <w:r>
-        <w:t xml:space="preserve">Repozitorij QOI algoritma: </w:t>
-      </w:r>
-      <w:hyperlink r:id="rId9" w:history="1">
+      <w:proofErr w:type="spellStart"/>
+      <w:r>
+        <w:t>Repozitorij</w:t>
+      </w:r>
+      <w:proofErr w:type="spellEnd"/>
+      <w:r>
+        <w:t xml:space="preserve"> QOI algoritma: </w:t>
+      </w:r>
+      <w:hyperlink r:id="rId15" w:history="1">
         <w:r>
           <w:rPr>
             <w:rStyle w:val="Hiperpovezava"/>

</xml_diff>